<commit_message>
v1.3.5: Security and governance updates to align with September 2025 ISM
</commit_message>
<xml_diff>
--- a/static/content/files/Blueprint System Security Plan Template.docx
+++ b/static/content/files/Blueprint System Security Plan Template.docx
@@ -49,7 +49,7 @@
         <w:br w:type="page"/>
       </w:r>
     </w:p>
-    <w:bookmarkStart w:id="24" w:name="X55791f410900c0911ed6c859bf17199a605c6c8"/>
+    <w:bookmarkStart w:id="24" w:name="X2224f82ea06ebbf044bc83fc48fa6166e71b321"/>
     <w:p>
       <w:pPr>
         <w:pStyle w:val="Heading1"/>
@@ -299,7 +299,7 @@
                     <w:pStyle w:val="Compact"/>
                   </w:pPr>
                   <w:r>
-                    <w:t xml:space="preserve">June 2025</w:t>
+                    <w:t xml:space="preserve">September 2025</w:t>
                   </w:r>
                 </w:p>
               </w:tc>
@@ -456,7 +456,7 @@
     </w:p>
     <w:bookmarkEnd w:id="23"/>
     <w:bookmarkEnd w:id="24"/>
-    <w:bookmarkStart w:id="34" w:name="X900bf663aa7eec4f1c28f2e4854c53899f1583f"/>
+    <w:bookmarkStart w:id="34" w:name="X1f6cf1d88e5e05d124de3a3597dcdf4f4f9d316"/>
     <w:p>
       <w:pPr>
         <w:pStyle w:val="Heading1"/>
@@ -796,7 +796,7 @@
         <w:t xml:space="preserve"> </w:t>
       </w:r>
       <w:r>
-        <w:t xml:space="preserve">aims to provide a scalable, multi-classified, multi-vendor platform that enables trusted external suppliers, partners, and staff to collaboratively develop and enhance our services more rapidly.</w:t>
+        <w:t xml:space="preserve">aims to provide a scalable, multi-classified, multi-vendor platform that enables trustworthy external suppliers, partners, and staff to collaboratively develop and enhance our services more rapidly.</w:t>
       </w:r>
     </w:p>
     <w:p>
@@ -1969,7 +1969,7 @@
     </w:p>
     <w:bookmarkEnd w:id="33"/>
     <w:bookmarkEnd w:id="34"/>
-    <w:bookmarkStart w:id="50" w:name="X9fb84271ec50f87b7411a34a9b43932c85eb8eb"/>
+    <w:bookmarkStart w:id="50" w:name="X002ce6e6defae549158c0d967063883f1b0ce12"/>
     <w:p>
       <w:pPr>
         <w:pStyle w:val="Heading1"/>
@@ -3336,7 +3336,7 @@
     <w:bookmarkEnd w:id="48"/>
     <w:bookmarkEnd w:id="49"/>
     <w:bookmarkEnd w:id="50"/>
-    <w:bookmarkStart w:id="57" w:name="Xe380fcab3898756b898fd4de6cbfdfa159e8208"/>
+    <w:bookmarkStart w:id="57" w:name="X0fcc9da373502abaeef6fb755931a641b6c5e2d"/>
     <w:p>
       <w:pPr>
         <w:pStyle w:val="Heading1"/>
@@ -3976,7 +3976,7 @@
     </w:p>
     <w:bookmarkEnd w:id="56"/>
     <w:bookmarkEnd w:id="57"/>
-    <w:bookmarkStart w:id="72" w:name="Xfc58c8735972064c41f13b9b3ab8f713fbd0111"/>
+    <w:bookmarkStart w:id="72" w:name="X0000bb29644f11373d89c74592163367c4c6b56"/>
     <w:p>
       <w:pPr>
         <w:pStyle w:val="Heading1"/>
@@ -10663,7 +10663,7 @@
     <w:bookmarkEnd w:id="70"/>
     <w:bookmarkEnd w:id="71"/>
     <w:bookmarkEnd w:id="72"/>
-    <w:bookmarkStart w:id="77" w:name="X044d91b14d48fd171e0ac91bb176d9de084c531"/>
+    <w:bookmarkStart w:id="77" w:name="X5617cdbbdd2e28d8787b20cd760628a98a84deb"/>
     <w:p>
       <w:pPr>
         <w:pStyle w:val="Heading1"/>
@@ -11225,7 +11225,7 @@
     </w:p>
     <w:bookmarkEnd w:id="76"/>
     <w:bookmarkEnd w:id="77"/>
-    <w:bookmarkStart w:id="83" w:name="Xd450071299dec0d7fd1f15d95849df7f44da639"/>
+    <w:bookmarkStart w:id="83" w:name="X18e03c94315c40c3be2b31d595f7e2789c8b774"/>
     <w:p>
       <w:pPr>
         <w:pStyle w:val="Heading1"/>
@@ -11811,7 +11811,7 @@
     </w:p>
     <w:bookmarkEnd w:id="82"/>
     <w:bookmarkEnd w:id="83"/>
-    <w:bookmarkStart w:id="94" w:name="Xe007e7e0194b00588e7ede95f3acd2f1d687ed3"/>
+    <w:bookmarkStart w:id="94" w:name="X72feec04818c7bd1815329b5bf1bdf1467571a1"/>
     <w:p>
       <w:pPr>
         <w:pStyle w:val="Heading1"/>
@@ -12986,7 +12986,7 @@
     <w:bookmarkEnd w:id="92"/>
     <w:bookmarkEnd w:id="93"/>
     <w:bookmarkEnd w:id="94"/>
-    <w:bookmarkStart w:id="99" w:name="X6b7cbcad7517a637b2b643c9d61784f03fef5ef"/>
+    <w:bookmarkStart w:id="99" w:name="X885c13c0821e92438439b8fa384d15d059cc8da"/>
     <w:p>
       <w:pPr>
         <w:pStyle w:val="Heading1"/>
@@ -13431,7 +13431,7 @@
     </w:p>
     <w:bookmarkEnd w:id="98"/>
     <w:bookmarkEnd w:id="99"/>
-    <w:bookmarkStart w:id="113" w:name="Xe91b33ad837d37981acfa8089fa90589cd57d63"/>
+    <w:bookmarkStart w:id="113" w:name="X31bdca138608c2358509912305d5d7d65cdc19d"/>
     <w:p>
       <w:pPr>
         <w:pStyle w:val="Heading1"/>
@@ -14457,7 +14457,7 @@
     <w:bookmarkEnd w:id="111"/>
     <w:bookmarkEnd w:id="112"/>
     <w:bookmarkEnd w:id="113"/>
-    <w:bookmarkStart w:id="128" w:name="Xf4b01082be76a85bbaf87345d4ec84826cae83b"/>
+    <w:bookmarkStart w:id="128" w:name="Xd3d253b0925cfa9d7ed3425c8dec42b78093f96"/>
     <w:p>
       <w:pPr>
         <w:pStyle w:val="Heading1"/>
@@ -15700,7 +15700,7 @@
     <w:bookmarkEnd w:id="126"/>
     <w:bookmarkEnd w:id="127"/>
     <w:bookmarkEnd w:id="128"/>
-    <w:bookmarkStart w:id="134" w:name="Xc0e4d4b339fcabe1ad817dd67fee0a2b26621f1"/>
+    <w:bookmarkStart w:id="134" w:name="Xefb9591f5adefc89410a0a12f002bd68f190813"/>
     <w:p>
       <w:pPr>
         <w:pStyle w:val="Heading1"/>
@@ -15967,7 +15967,7 @@
         </w:numPr>
       </w:pPr>
       <w:r>
-        <w:t xml:space="preserve">Apple iOS 17: iPhones (Apple iOS 16 is the latest release to be certified under Common Criteria -</w:t>
+        <w:t xml:space="preserve">Apple iOS 17: iPhones (Apple iOS 17 is the latest release to be certified under Common Criteria -</w:t>
       </w:r>
       <w:r>
         <w:t xml:space="preserve"> </w:t>
@@ -15977,7 +15977,7 @@
           <w:rPr>
             <w:rStyle w:val="Hyperlink"/>
           </w:rPr>
-          <w:t xml:space="preserve">iOS 16 CC details</w:t>
+          <w:t xml:space="preserve">Common Criteria - products</w:t>
         </w:r>
       </w:hyperlink>
       <w:r>
@@ -16199,7 +16199,7 @@
     </w:p>
     <w:bookmarkEnd w:id="133"/>
     <w:bookmarkEnd w:id="134"/>
-    <w:bookmarkStart w:id="141" w:name="X4355597ca78375afe42ab04ec015821e7ea79f7"/>
+    <w:bookmarkStart w:id="141" w:name="X0362f6899c63567ef02fc0e3abeb7c867383ce2"/>
     <w:p>
       <w:pPr>
         <w:pStyle w:val="Heading1"/>
@@ -17413,7 +17413,7 @@
     </w:p>
     <w:bookmarkEnd w:id="140"/>
     <w:bookmarkEnd w:id="141"/>
-    <w:bookmarkStart w:id="146" w:name="Xa674e8829a4da62ed7273533a6e7cb207faae15"/>
+    <w:bookmarkStart w:id="146" w:name="Xc8de33c429084b006667b351adba97063226bb3"/>
     <w:p>
       <w:pPr>
         <w:pStyle w:val="Heading1"/>
@@ -17808,7 +17808,7 @@
     </w:p>
     <w:bookmarkEnd w:id="145"/>
     <w:bookmarkEnd w:id="146"/>
-    <w:bookmarkStart w:id="163" w:name="Xfc30d13b40af0987e27878a6c1d8675b27e8900"/>
+    <w:bookmarkStart w:id="163" w:name="Xa737413d8e6670f97ba5246310eb64df83cf285"/>
     <w:p>
       <w:pPr>
         <w:pStyle w:val="Heading1"/>
@@ -19329,7 +19329,7 @@
     <w:bookmarkEnd w:id="161"/>
     <w:bookmarkEnd w:id="162"/>
     <w:bookmarkEnd w:id="163"/>
-    <w:bookmarkStart w:id="176" w:name="X2be49f692f5b41b80a3385a8f5e6a926abdd6e1"/>
+    <w:bookmarkStart w:id="176" w:name="Xccfcd2ea87493f4068b63d7c62677b30d60635d"/>
     <w:p>
       <w:pPr>
         <w:pStyle w:val="Heading1"/>
@@ -20464,7 +20464,7 @@
     <w:bookmarkEnd w:id="174"/>
     <w:bookmarkEnd w:id="175"/>
     <w:bookmarkEnd w:id="176"/>
-    <w:bookmarkStart w:id="180" w:name="Xb70a463b895ede9b128a7117313c528ee932010"/>
+    <w:bookmarkStart w:id="180" w:name="X0cf36f089cc03f6d5635faa5b4f136e35049467"/>
     <w:p>
       <w:pPr>
         <w:pStyle w:val="Heading1"/>
@@ -20858,7 +20858,7 @@
     </w:p>
     <w:bookmarkEnd w:id="179"/>
     <w:bookmarkEnd w:id="180"/>
-    <w:bookmarkStart w:id="185" w:name="X24aed88a86ac4acd34685c2a9786636c05df469"/>
+    <w:bookmarkStart w:id="185" w:name="Xc77fdc5cdcabaf8a0959f74da0bed4a9a99f2a2"/>
     <w:p>
       <w:pPr>
         <w:pStyle w:val="Heading1"/>
@@ -21745,7 +21745,7 @@
     <w:bookmarkEnd w:id="183"/>
     <w:bookmarkEnd w:id="184"/>
     <w:bookmarkEnd w:id="185"/>
-    <w:bookmarkStart w:id="191" w:name="X2415534ecc3d196691bb6fe3b9034c6d74c120e"/>
+    <w:bookmarkStart w:id="191" w:name="X32be7c7d3738202b3993688a5069cfd4a98fdd7"/>
     <w:p>
       <w:pPr>
         <w:pStyle w:val="Heading1"/>
@@ -22115,7 +22115,7 @@
     <w:bookmarkEnd w:id="189"/>
     <w:bookmarkEnd w:id="190"/>
     <w:bookmarkEnd w:id="191"/>
-    <w:bookmarkStart w:id="218" w:name="X2fd10c9374b97fa12cc68f33cb40a7e98a3bd96"/>
+    <w:bookmarkStart w:id="218" w:name="X79a92b6d185d707ee4ac1ddce216b68833b6270"/>
     <w:p>
       <w:pPr>
         <w:pStyle w:val="Heading1"/>
@@ -23751,7 +23751,7 @@
     <w:bookmarkEnd w:id="216"/>
     <w:bookmarkEnd w:id="217"/>
     <w:bookmarkEnd w:id="218"/>
-    <w:bookmarkStart w:id="223" w:name="Xe2dda52745cb7d401195e5dc92d9a4471a696a0"/>
+    <w:bookmarkStart w:id="223" w:name="X73e7e19a2593d3c8688c78d3ad0760f4a5db3cd"/>
     <w:p>
       <w:pPr>
         <w:pStyle w:val="Heading1"/>
@@ -24273,7 +24273,7 @@
     <w:bookmarkEnd w:id="221"/>
     <w:bookmarkEnd w:id="222"/>
     <w:bookmarkEnd w:id="223"/>
-    <w:bookmarkStart w:id="228" w:name="Xcb3ffe3dc6dab5925daff840bf53a470c8dea4c"/>
+    <w:bookmarkStart w:id="228" w:name="Xdd7250b69a5472289dc3d7acc7c2a3982c7cce0"/>
     <w:p>
       <w:pPr>
         <w:pStyle w:val="Heading1"/>
@@ -24643,7 +24643,7 @@
     </w:p>
     <w:bookmarkEnd w:id="227"/>
     <w:bookmarkEnd w:id="228"/>
-    <w:bookmarkStart w:id="233" w:name="X7aacf77ca742d95552a1293321afaad1529b912"/>
+    <w:bookmarkStart w:id="233" w:name="X7e4da7864280b59c18f1366a36145f87decf8c6"/>
     <w:p>
       <w:pPr>
         <w:pStyle w:val="Heading1"/>
@@ -25066,7 +25066,7 @@
     </w:p>
     <w:bookmarkEnd w:id="232"/>
     <w:bookmarkEnd w:id="233"/>
-    <w:bookmarkStart w:id="243" w:name="Xb875a6608544eb606eec1249d6864129d5c9a51"/>
+    <w:bookmarkStart w:id="242" w:name="X4f277af97b23a1e6a83cac00d405886d2695db2"/>
     <w:p>
       <w:pPr>
         <w:pStyle w:val="Heading1"/>
@@ -25158,7 +25158,7 @@
         </w:tc>
       </w:tr>
     </w:tbl>
-    <w:bookmarkStart w:id="238" w:name="email-usage"/>
+    <w:bookmarkStart w:id="237" w:name="email-usage"/>
     <w:p>
       <w:pPr>
         <w:pStyle w:val="Heading2"/>
@@ -25208,7 +25208,7 @@
       </w:r>
     </w:p>
     <w:bookmarkEnd w:id="234"/>
-    <w:bookmarkStart w:id="236" w:name="Xbe7e1f365e7d92c3f849f1378f23d4fa78987a9"/>
+    <w:bookmarkStart w:id="235" w:name="Xbe7e1f365e7d92c3f849f1378f23d4fa78987a9"/>
     <w:p>
       <w:pPr>
         <w:pStyle w:val="Heading3"/>
@@ -25251,7 +25251,7 @@
       <w:r>
         <w:t xml:space="preserve"> </w:t>
       </w:r>
-      <w:hyperlink r:id="rId235">
+      <w:hyperlink r:id="rId53">
         <w:r>
           <w:rPr>
             <w:rStyle w:val="Hyperlink"/>
@@ -25274,8 +25274,8 @@
         <w:t xml:space="preserve">&lt;INSERT ADDITIONAL INFORMATION AS APPROPRIATE&gt;</w:t>
       </w:r>
     </w:p>
-    <w:bookmarkEnd w:id="236"/>
-    <w:bookmarkStart w:id="237" w:name="technical-controls-implemented-36"/>
+    <w:bookmarkEnd w:id="235"/>
+    <w:bookmarkStart w:id="236" w:name="technical-controls-implemented-36"/>
     <w:p>
       <w:pPr>
         <w:pStyle w:val="Heading3"/>
@@ -25409,83 +25409,83 @@
         <w:t xml:space="preserve">&lt;INSERT ADDITIONAL INFORMATION AS APPROPRIATE&gt;</w:t>
       </w:r>
     </w:p>
+    <w:bookmarkEnd w:id="236"/>
     <w:bookmarkEnd w:id="237"/>
+    <w:bookmarkStart w:id="241" w:name="email-gateways-and-servers"/>
+    <w:p>
+      <w:pPr>
+        <w:pStyle w:val="Heading2"/>
+      </w:pPr>
+      <w:r>
+        <w:t xml:space="preserve">Email gateways and servers</w:t>
+      </w:r>
+    </w:p>
+    <w:bookmarkStart w:id="238" w:name="applicability-37"/>
+    <w:p>
+      <w:pPr>
+        <w:pStyle w:val="Heading3"/>
+      </w:pPr>
+      <w:r>
+        <w:t xml:space="preserve">Applicability</w:t>
+      </w:r>
+    </w:p>
+    <w:p>
+      <w:pPr>
+        <w:pStyle w:val="FirstParagraph"/>
+      </w:pPr>
+      <w:r>
+        <w:t xml:space="preserve">ISM controls relating to the hardening of email routing, including proper interaction with</w:t>
+      </w:r>
+      <w:r>
+        <w:t xml:space="preserve"> </w:t>
+      </w:r>
+      <w:r>
+        <w:rPr>
+          <w:rStyle w:val="VerbatimChar"/>
+        </w:rPr>
+        <w:t xml:space="preserve">&lt;ORGANISATION-NAME&gt;</w:t>
+      </w:r>
+      <w:r>
+        <w:t xml:space="preserve">’s</w:t>
+      </w:r>
+      <w:r>
+        <w:t xml:space="preserve"> </w:t>
+      </w:r>
+      <w:r>
+        <w:rPr>
+          <w:rStyle w:val="VerbatimChar"/>
+        </w:rPr>
+        <w:t xml:space="preserve">&lt;GATEWAY-SYSTEM&gt;</w:t>
+      </w:r>
+      <w:r>
+        <w:t xml:space="preserve">, within</w:t>
+      </w:r>
+      <w:r>
+        <w:t xml:space="preserve"> </w:t>
+      </w:r>
+      <w:r>
+        <w:rPr>
+          <w:rStyle w:val="VerbatimChar"/>
+        </w:rPr>
+        <w:t xml:space="preserve">&lt;SYSTEM-NAME&gt;</w:t>
+      </w:r>
+      <w:r>
+        <w:t xml:space="preserve">’s system boundary are applicable to and covered by this section of the SSP.</w:t>
+      </w:r>
+    </w:p>
+    <w:p>
+      <w:pPr>
+        <w:pStyle w:val="BodyText"/>
+      </w:pPr>
+      <w:r>
+        <w:rPr>
+          <w:rStyle w:val="VerbatimChar"/>
+        </w:rPr>
+        <w:t xml:space="preserve">&lt;INSERT ADDITIONAL INFORMATION AS APPROPRIATE&gt;</w:t>
+      </w:r>
+    </w:p>
     <w:bookmarkEnd w:id="238"/>
-    <w:bookmarkStart w:id="242" w:name="email-gateways-and-servers"/>
-    <w:p>
-      <w:pPr>
-        <w:pStyle w:val="Heading2"/>
-      </w:pPr>
-      <w:r>
-        <w:t xml:space="preserve">Email gateways and servers</w:t>
-      </w:r>
-    </w:p>
-    <w:bookmarkStart w:id="239" w:name="applicability-37"/>
-    <w:p>
-      <w:pPr>
-        <w:pStyle w:val="Heading3"/>
-      </w:pPr>
-      <w:r>
-        <w:t xml:space="preserve">Applicability</w:t>
-      </w:r>
-    </w:p>
-    <w:p>
-      <w:pPr>
-        <w:pStyle w:val="FirstParagraph"/>
-      </w:pPr>
-      <w:r>
-        <w:t xml:space="preserve">ISM controls relating to the hardening of email routing, including proper interaction with</w:t>
-      </w:r>
-      <w:r>
-        <w:t xml:space="preserve"> </w:t>
-      </w:r>
-      <w:r>
-        <w:rPr>
-          <w:rStyle w:val="VerbatimChar"/>
-        </w:rPr>
-        <w:t xml:space="preserve">&lt;ORGANISATION-NAME&gt;</w:t>
-      </w:r>
-      <w:r>
-        <w:t xml:space="preserve">’s</w:t>
-      </w:r>
-      <w:r>
-        <w:t xml:space="preserve"> </w:t>
-      </w:r>
-      <w:r>
-        <w:rPr>
-          <w:rStyle w:val="VerbatimChar"/>
-        </w:rPr>
-        <w:t xml:space="preserve">&lt;GATEWAY-SYSTEM&gt;</w:t>
-      </w:r>
-      <w:r>
-        <w:t xml:space="preserve">, within</w:t>
-      </w:r>
-      <w:r>
-        <w:t xml:space="preserve"> </w:t>
-      </w:r>
-      <w:r>
-        <w:rPr>
-          <w:rStyle w:val="VerbatimChar"/>
-        </w:rPr>
-        <w:t xml:space="preserve">&lt;SYSTEM-NAME&gt;</w:t>
-      </w:r>
-      <w:r>
-        <w:t xml:space="preserve">’s system boundary are applicable to and covered by this section of the SSP.</w:t>
-      </w:r>
-    </w:p>
-    <w:p>
-      <w:pPr>
-        <w:pStyle w:val="BodyText"/>
-      </w:pPr>
-      <w:r>
-        <w:rPr>
-          <w:rStyle w:val="VerbatimChar"/>
-        </w:rPr>
-        <w:t xml:space="preserve">&lt;INSERT ADDITIONAL INFORMATION AS APPROPRIATE&gt;</w:t>
-      </w:r>
-    </w:p>
-    <w:bookmarkEnd w:id="239"/>
-    <w:bookmarkStart w:id="240" w:name="Xe639b65594c5b88aa64c8045925cfbec16b593f"/>
+    <w:bookmarkStart w:id="239" w:name="Xe639b65594c5b88aa64c8045925cfbec16b593f"/>
     <w:p>
       <w:pPr>
         <w:pStyle w:val="Heading3"/>
@@ -25551,8 +25551,8 @@
         <w:t xml:space="preserve">&lt;INSERT ADDITIONAL INFORMATION AS APPROPRIATE&gt;</w:t>
       </w:r>
     </w:p>
-    <w:bookmarkEnd w:id="240"/>
-    <w:bookmarkStart w:id="241" w:name="technical-controls-implemented-37"/>
+    <w:bookmarkEnd w:id="239"/>
+    <w:bookmarkStart w:id="240" w:name="technical-controls-implemented-37"/>
     <w:p>
       <w:pPr>
         <w:pStyle w:val="Heading3"/>
@@ -25975,10 +25975,10 @@
         <w:br w:type="page"/>
       </w:r>
     </w:p>
+    <w:bookmarkEnd w:id="240"/>
     <w:bookmarkEnd w:id="241"/>
     <w:bookmarkEnd w:id="242"/>
-    <w:bookmarkEnd w:id="243"/>
-    <w:bookmarkStart w:id="256" w:name="Xa8460618da78813cc0d4b03adfd8a4af218effb"/>
+    <w:bookmarkStart w:id="255" w:name="X04785d4f1c4e690aedb3bf05795cc0ce1f9cfa2"/>
     <w:p>
       <w:pPr>
         <w:pStyle w:val="Heading1"/>
@@ -26070,7 +26070,7 @@
         </w:tc>
       </w:tr>
     </w:tbl>
-    <w:bookmarkStart w:id="247" w:name="network-design-and-configuration"/>
+    <w:bookmarkStart w:id="246" w:name="network-design-and-configuration"/>
     <w:p>
       <w:pPr>
         <w:pStyle w:val="Heading2"/>
@@ -26079,7 +26079,7 @@
         <w:t xml:space="preserve">Network design and configuration</w:t>
       </w:r>
     </w:p>
-    <w:bookmarkStart w:id="244" w:name="applicability-38"/>
+    <w:bookmarkStart w:id="243" w:name="applicability-38"/>
     <w:p>
       <w:pPr>
         <w:pStyle w:val="Heading3"/>
@@ -26264,8 +26264,8 @@
         <w:t xml:space="preserve">&lt;INSERT ADDITIONAL INFORMATION AS APPROPRIATE&gt;</w:t>
       </w:r>
     </w:p>
-    <w:bookmarkEnd w:id="244"/>
-    <w:bookmarkStart w:id="245" w:name="Xd350a24cbbd7cf094c8967f7afb1c3e3cafeb27"/>
+    <w:bookmarkEnd w:id="243"/>
+    <w:bookmarkStart w:id="244" w:name="Xd350a24cbbd7cf094c8967f7afb1c3e3cafeb27"/>
     <w:p>
       <w:pPr>
         <w:pStyle w:val="Heading3"/>
@@ -26324,8 +26324,8 @@
         <w:t xml:space="preserve">&lt;INSERT ADDITIONAL INFORMATION AS APPROPRIATE&gt;</w:t>
       </w:r>
     </w:p>
-    <w:bookmarkEnd w:id="245"/>
-    <w:bookmarkStart w:id="246" w:name="technical-controls-implemented-38"/>
+    <w:bookmarkEnd w:id="244"/>
+    <w:bookmarkStart w:id="245" w:name="technical-controls-implemented-38"/>
     <w:p>
       <w:pPr>
         <w:pStyle w:val="Heading3"/>
@@ -26444,217 +26444,217 @@
         <w:t xml:space="preserve">&lt;INSERT ADDITIONAL INFORMATION AS APPROPRIATE&gt;</w:t>
       </w:r>
     </w:p>
+    <w:bookmarkEnd w:id="245"/>
     <w:bookmarkEnd w:id="246"/>
+    <w:bookmarkStart w:id="250" w:name="wireless-networks"/>
+    <w:p>
+      <w:pPr>
+        <w:pStyle w:val="Heading2"/>
+      </w:pPr>
+      <w:r>
+        <w:t xml:space="preserve">Wireless networks</w:t>
+      </w:r>
+    </w:p>
+    <w:bookmarkStart w:id="247" w:name="applicability-39"/>
+    <w:p>
+      <w:pPr>
+        <w:pStyle w:val="Heading3"/>
+      </w:pPr>
+      <w:r>
+        <w:t xml:space="preserve">Applicability</w:t>
+      </w:r>
+    </w:p>
+    <w:p>
+      <w:pPr>
+        <w:pStyle w:val="FirstParagraph"/>
+      </w:pPr>
+      <w:r>
+        <w:t xml:space="preserve">This section of the SSP is not applicable as</w:t>
+      </w:r>
+      <w:r>
+        <w:t xml:space="preserve"> </w:t>
+      </w:r>
+      <w:r>
+        <w:rPr>
+          <w:rStyle w:val="VerbatimChar"/>
+        </w:rPr>
+        <w:t xml:space="preserve">&lt;SYSTEM-NAME&gt;</w:t>
+      </w:r>
+      <w:r>
+        <w:t xml:space="preserve"> </w:t>
+      </w:r>
+      <w:r>
+        <w:t xml:space="preserve">does not implement wireless networks. Instead,</w:t>
+      </w:r>
+      <w:r>
+        <w:t xml:space="preserve"> </w:t>
+      </w:r>
+      <w:r>
+        <w:rPr>
+          <w:rStyle w:val="VerbatimChar"/>
+        </w:rPr>
+        <w:t xml:space="preserve">&lt;SYSTEM-NAME&gt;</w:t>
+      </w:r>
+      <w:r>
+        <w:t xml:space="preserve"> </w:t>
+      </w:r>
+      <w:r>
+        <w:t xml:space="preserve">utilises</w:t>
+      </w:r>
+      <w:r>
+        <w:t xml:space="preserve"> </w:t>
+      </w:r>
+      <w:r>
+        <w:rPr>
+          <w:rStyle w:val="VerbatimChar"/>
+        </w:rPr>
+        <w:t xml:space="preserve">&lt;ORGANISATION-NAME&gt;</w:t>
+      </w:r>
+      <w:r>
+        <w:t xml:space="preserve">’s</w:t>
+      </w:r>
+      <w:r>
+        <w:t xml:space="preserve"> </w:t>
+      </w:r>
+      <w:r>
+        <w:rPr>
+          <w:rStyle w:val="VerbatimChar"/>
+        </w:rPr>
+        <w:t xml:space="preserve">WIRELESS-NETWORK-SYSTEM</w:t>
+      </w:r>
+      <w:r>
+        <w:t xml:space="preserve"> </w:t>
+      </w:r>
+      <w:r>
+        <w:t xml:space="preserve">to provide these services for</w:t>
+      </w:r>
+      <w:r>
+        <w:t xml:space="preserve"> </w:t>
+      </w:r>
+      <w:r>
+        <w:rPr>
+          <w:rStyle w:val="VerbatimChar"/>
+        </w:rPr>
+        <w:t xml:space="preserve">&lt;SYSTEM-NAME&gt;</w:t>
+      </w:r>
+      <w:r>
+        <w:t xml:space="preserve"> </w:t>
+      </w:r>
+      <w:r>
+        <w:t xml:space="preserve">endpoints.</w:t>
+      </w:r>
+    </w:p>
+    <w:p>
+      <w:pPr>
+        <w:pStyle w:val="BodyText"/>
+      </w:pPr>
+      <w:r>
+        <w:rPr>
+          <w:rStyle w:val="VerbatimChar"/>
+        </w:rPr>
+        <w:t xml:space="preserve">&lt;INSERT ADDITIONAL INFORMATION AS APPROPRIATE&gt;</w:t>
+      </w:r>
+    </w:p>
     <w:bookmarkEnd w:id="247"/>
-    <w:bookmarkStart w:id="251" w:name="wireless-networks"/>
+    <w:bookmarkStart w:id="248" w:name="X10d38dd356e87ad80722295534894b86f175e27"/>
+    <w:p>
+      <w:pPr>
+        <w:pStyle w:val="Heading3"/>
+      </w:pPr>
+      <w:r>
+        <w:t xml:space="preserve">Organisational policies and processes implemented</w:t>
+      </w:r>
+    </w:p>
+    <w:p>
+      <w:pPr>
+        <w:pStyle w:val="FirstParagraph"/>
+      </w:pPr>
+      <w:r>
+        <w:t xml:space="preserve">No organisational policies or processes have been implemented in</w:t>
+      </w:r>
+      <w:r>
+        <w:t xml:space="preserve"> </w:t>
+      </w:r>
+      <w:r>
+        <w:rPr>
+          <w:rStyle w:val="VerbatimChar"/>
+        </w:rPr>
+        <w:t xml:space="preserve">&lt;SYSTEM-NAME&gt;</w:t>
+      </w:r>
+      <w:r>
+        <w:t xml:space="preserve"> </w:t>
+      </w:r>
+      <w:r>
+        <w:t xml:space="preserve">relating to wireless networks.</w:t>
+      </w:r>
+    </w:p>
+    <w:p>
+      <w:pPr>
+        <w:pStyle w:val="BodyText"/>
+      </w:pPr>
+      <w:r>
+        <w:rPr>
+          <w:rStyle w:val="VerbatimChar"/>
+        </w:rPr>
+        <w:t xml:space="preserve">&lt;INSERT ADDITIONAL INFORMATION AS APPROPRIATE&gt;</w:t>
+      </w:r>
+    </w:p>
+    <w:bookmarkEnd w:id="248"/>
+    <w:bookmarkStart w:id="249" w:name="technical-controls-implemented-39"/>
+    <w:p>
+      <w:pPr>
+        <w:pStyle w:val="Heading3"/>
+      </w:pPr>
+      <w:r>
+        <w:t xml:space="preserve">Technical controls implemented</w:t>
+      </w:r>
+    </w:p>
+    <w:p>
+      <w:pPr>
+        <w:pStyle w:val="FirstParagraph"/>
+      </w:pPr>
+      <w:r>
+        <w:t xml:space="preserve">No technical controls are implemented in</w:t>
+      </w:r>
+      <w:r>
+        <w:t xml:space="preserve"> </w:t>
+      </w:r>
+      <w:r>
+        <w:rPr>
+          <w:rStyle w:val="VerbatimChar"/>
+        </w:rPr>
+        <w:t xml:space="preserve">&lt;SYSTEM-NAME&gt;</w:t>
+      </w:r>
+      <w:r>
+        <w:t xml:space="preserve"> </w:t>
+      </w:r>
+      <w:r>
+        <w:t xml:space="preserve">relating to wireless networks.</w:t>
+      </w:r>
+    </w:p>
+    <w:p>
+      <w:pPr>
+        <w:pStyle w:val="BodyText"/>
+      </w:pPr>
+      <w:r>
+        <w:rPr>
+          <w:rStyle w:val="VerbatimChar"/>
+        </w:rPr>
+        <w:t xml:space="preserve">&lt;INSERT ADDITIONAL INFORMATION AS APPROPRIATE&gt;</w:t>
+      </w:r>
+    </w:p>
+    <w:bookmarkEnd w:id="249"/>
+    <w:bookmarkEnd w:id="250"/>
+    <w:bookmarkStart w:id="254" w:name="service-continuity-for-online-services"/>
     <w:p>
       <w:pPr>
         <w:pStyle w:val="Heading2"/>
       </w:pPr>
       <w:r>
-        <w:t xml:space="preserve">Wireless networks</w:t>
-      </w:r>
-    </w:p>
-    <w:bookmarkStart w:id="248" w:name="applicability-39"/>
-    <w:p>
-      <w:pPr>
-        <w:pStyle w:val="Heading3"/>
-      </w:pPr>
-      <w:r>
-        <w:t xml:space="preserve">Applicability</w:t>
-      </w:r>
-    </w:p>
-    <w:p>
-      <w:pPr>
-        <w:pStyle w:val="FirstParagraph"/>
-      </w:pPr>
-      <w:r>
-        <w:t xml:space="preserve">This section of the SSP is not applicable as</w:t>
-      </w:r>
-      <w:r>
-        <w:t xml:space="preserve"> </w:t>
-      </w:r>
-      <w:r>
-        <w:rPr>
-          <w:rStyle w:val="VerbatimChar"/>
-        </w:rPr>
-        <w:t xml:space="preserve">&lt;SYSTEM-NAME&gt;</w:t>
-      </w:r>
-      <w:r>
-        <w:t xml:space="preserve"> </w:t>
-      </w:r>
-      <w:r>
-        <w:t xml:space="preserve">does not implement wireless networks. Instead,</w:t>
-      </w:r>
-      <w:r>
-        <w:t xml:space="preserve"> </w:t>
-      </w:r>
-      <w:r>
-        <w:rPr>
-          <w:rStyle w:val="VerbatimChar"/>
-        </w:rPr>
-        <w:t xml:space="preserve">&lt;SYSTEM-NAME&gt;</w:t>
-      </w:r>
-      <w:r>
-        <w:t xml:space="preserve"> </w:t>
-      </w:r>
-      <w:r>
-        <w:t xml:space="preserve">utilises</w:t>
-      </w:r>
-      <w:r>
-        <w:t xml:space="preserve"> </w:t>
-      </w:r>
-      <w:r>
-        <w:rPr>
-          <w:rStyle w:val="VerbatimChar"/>
-        </w:rPr>
-        <w:t xml:space="preserve">&lt;ORGANISATION-NAME&gt;</w:t>
-      </w:r>
-      <w:r>
-        <w:t xml:space="preserve">’s</w:t>
-      </w:r>
-      <w:r>
-        <w:t xml:space="preserve"> </w:t>
-      </w:r>
-      <w:r>
-        <w:rPr>
-          <w:rStyle w:val="VerbatimChar"/>
-        </w:rPr>
-        <w:t xml:space="preserve">WIRELESS-NETWORK-SYSTEM</w:t>
-      </w:r>
-      <w:r>
-        <w:t xml:space="preserve"> </w:t>
-      </w:r>
-      <w:r>
-        <w:t xml:space="preserve">to provide these services for</w:t>
-      </w:r>
-      <w:r>
-        <w:t xml:space="preserve"> </w:t>
-      </w:r>
-      <w:r>
-        <w:rPr>
-          <w:rStyle w:val="VerbatimChar"/>
-        </w:rPr>
-        <w:t xml:space="preserve">&lt;SYSTEM-NAME&gt;</w:t>
-      </w:r>
-      <w:r>
-        <w:t xml:space="preserve"> </w:t>
-      </w:r>
-      <w:r>
-        <w:t xml:space="preserve">endpoints.</w:t>
-      </w:r>
-    </w:p>
-    <w:p>
-      <w:pPr>
-        <w:pStyle w:val="BodyText"/>
-      </w:pPr>
-      <w:r>
-        <w:rPr>
-          <w:rStyle w:val="VerbatimChar"/>
-        </w:rPr>
-        <w:t xml:space="preserve">&lt;INSERT ADDITIONAL INFORMATION AS APPROPRIATE&gt;</w:t>
-      </w:r>
-    </w:p>
-    <w:bookmarkEnd w:id="248"/>
-    <w:bookmarkStart w:id="249" w:name="X10d38dd356e87ad80722295534894b86f175e27"/>
-    <w:p>
-      <w:pPr>
-        <w:pStyle w:val="Heading3"/>
-      </w:pPr>
-      <w:r>
-        <w:t xml:space="preserve">Organisational policies and processes implemented</w:t>
-      </w:r>
-    </w:p>
-    <w:p>
-      <w:pPr>
-        <w:pStyle w:val="FirstParagraph"/>
-      </w:pPr>
-      <w:r>
-        <w:t xml:space="preserve">No organisational policies or processes have been implemented in</w:t>
-      </w:r>
-      <w:r>
-        <w:t xml:space="preserve"> </w:t>
-      </w:r>
-      <w:r>
-        <w:rPr>
-          <w:rStyle w:val="VerbatimChar"/>
-        </w:rPr>
-        <w:t xml:space="preserve">&lt;SYSTEM-NAME&gt;</w:t>
-      </w:r>
-      <w:r>
-        <w:t xml:space="preserve"> </w:t>
-      </w:r>
-      <w:r>
-        <w:t xml:space="preserve">relating to wireless networks.</w:t>
-      </w:r>
-    </w:p>
-    <w:p>
-      <w:pPr>
-        <w:pStyle w:val="BodyText"/>
-      </w:pPr>
-      <w:r>
-        <w:rPr>
-          <w:rStyle w:val="VerbatimChar"/>
-        </w:rPr>
-        <w:t xml:space="preserve">&lt;INSERT ADDITIONAL INFORMATION AS APPROPRIATE&gt;</w:t>
-      </w:r>
-    </w:p>
-    <w:bookmarkEnd w:id="249"/>
-    <w:bookmarkStart w:id="250" w:name="technical-controls-implemented-39"/>
-    <w:p>
-      <w:pPr>
-        <w:pStyle w:val="Heading3"/>
-      </w:pPr>
-      <w:r>
-        <w:t xml:space="preserve">Technical controls implemented</w:t>
-      </w:r>
-    </w:p>
-    <w:p>
-      <w:pPr>
-        <w:pStyle w:val="FirstParagraph"/>
-      </w:pPr>
-      <w:r>
-        <w:t xml:space="preserve">No technical controls are implemented in</w:t>
-      </w:r>
-      <w:r>
-        <w:t xml:space="preserve"> </w:t>
-      </w:r>
-      <w:r>
-        <w:rPr>
-          <w:rStyle w:val="VerbatimChar"/>
-        </w:rPr>
-        <w:t xml:space="preserve">&lt;SYSTEM-NAME&gt;</w:t>
-      </w:r>
-      <w:r>
-        <w:t xml:space="preserve"> </w:t>
-      </w:r>
-      <w:r>
-        <w:t xml:space="preserve">relating to wireless networks.</w:t>
-      </w:r>
-    </w:p>
-    <w:p>
-      <w:pPr>
-        <w:pStyle w:val="BodyText"/>
-      </w:pPr>
-      <w:r>
-        <w:rPr>
-          <w:rStyle w:val="VerbatimChar"/>
-        </w:rPr>
-        <w:t xml:space="preserve">&lt;INSERT ADDITIONAL INFORMATION AS APPROPRIATE&gt;</w:t>
-      </w:r>
-    </w:p>
-    <w:bookmarkEnd w:id="250"/>
-    <w:bookmarkEnd w:id="251"/>
-    <w:bookmarkStart w:id="255" w:name="service-continuity-for-online-services"/>
-    <w:p>
-      <w:pPr>
-        <w:pStyle w:val="Heading2"/>
-      </w:pPr>
-      <w:r>
         <w:t xml:space="preserve">Service continuity for online services</w:t>
       </w:r>
     </w:p>
-    <w:bookmarkStart w:id="252" w:name="applicability-40"/>
+    <w:bookmarkStart w:id="251" w:name="applicability-40"/>
     <w:p>
       <w:pPr>
         <w:pStyle w:val="Heading3"/>
@@ -26832,14 +26832,58 @@
         <w:t xml:space="preserve">&lt;INSERT ADDITIONAL INFORMATION AS APPROPRIATE&gt;</w:t>
       </w:r>
     </w:p>
+    <w:bookmarkEnd w:id="251"/>
+    <w:bookmarkStart w:id="252" w:name="Xef80fad78513029b7cf5263cc9231f4bed3ae3e"/>
+    <w:p>
+      <w:pPr>
+        <w:pStyle w:val="Heading3"/>
+      </w:pPr>
+      <w:r>
+        <w:t xml:space="preserve">Organisational policies and processes implemented</w:t>
+      </w:r>
+    </w:p>
+    <w:p>
+      <w:pPr>
+        <w:pStyle w:val="FirstParagraph"/>
+      </w:pPr>
+      <w:r>
+        <w:t xml:space="preserve">No organisational policies or processes have been implemented in</w:t>
+      </w:r>
+      <w:r>
+        <w:t xml:space="preserve"> </w:t>
+      </w:r>
+      <w:r>
+        <w:rPr>
+          <w:rStyle w:val="VerbatimChar"/>
+        </w:rPr>
+        <w:t xml:space="preserve">&lt;SYSTEM-NAME&gt;</w:t>
+      </w:r>
+      <w:r>
+        <w:t xml:space="preserve"> </w:t>
+      </w:r>
+      <w:r>
+        <w:t xml:space="preserve">relating to the hosting of online services.</w:t>
+      </w:r>
+    </w:p>
+    <w:p>
+      <w:pPr>
+        <w:pStyle w:val="BodyText"/>
+      </w:pPr>
+      <w:r>
+        <w:rPr>
+          <w:rStyle w:val="VerbatimChar"/>
+        </w:rPr>
+        <w:t xml:space="preserve">&lt;INSERT ADDITIONAL INFORMATION AS APPROPRIATE&gt;</w:t>
+      </w:r>
+    </w:p>
     <w:bookmarkEnd w:id="252"/>
-    <w:bookmarkStart w:id="253" w:name="Xef80fad78513029b7cf5263cc9231f4bed3ae3e"/>
+    <w:bookmarkStart w:id="253" w:name="technical-controls-implemented-40"/>
     <w:p>
       <w:pPr>
         <w:pStyle w:val="Heading3"/>
       </w:pPr>
       <w:r>
-        <w:t xml:space="preserve">Organisational policies and processes implemented</w:t>
+        <w:t xml:space="preserve">Technical controls implemented</w:t>
       </w:r>
     </w:p>
     <w:p>
@@ -26847,7 +26891,7 @@
         <w:pStyle w:val="FirstParagraph"/>
       </w:pPr>
       <w:r>
-        <w:t xml:space="preserve">No organisational policies or processes have been implemented in</w:t>
+        <w:t xml:space="preserve">No technical controls are implemented in</w:t>
       </w:r>
       <w:r>
         <w:t xml:space="preserve"> </w:t>
@@ -26876,59 +26920,15 @@
         <w:t xml:space="preserve">&lt;INSERT ADDITIONAL INFORMATION AS APPROPRIATE&gt;</w:t>
       </w:r>
     </w:p>
+    <w:p>
+      <w:r>
+        <w:br w:type="page"/>
+      </w:r>
+    </w:p>
     <w:bookmarkEnd w:id="253"/>
-    <w:bookmarkStart w:id="254" w:name="technical-controls-implemented-40"/>
-    <w:p>
-      <w:pPr>
-        <w:pStyle w:val="Heading3"/>
-      </w:pPr>
-      <w:r>
-        <w:t xml:space="preserve">Technical controls implemented</w:t>
-      </w:r>
-    </w:p>
-    <w:p>
-      <w:pPr>
-        <w:pStyle w:val="FirstParagraph"/>
-      </w:pPr>
-      <w:r>
-        <w:t xml:space="preserve">No technical controls are implemented in</w:t>
-      </w:r>
-      <w:r>
-        <w:t xml:space="preserve"> </w:t>
-      </w:r>
-      <w:r>
-        <w:rPr>
-          <w:rStyle w:val="VerbatimChar"/>
-        </w:rPr>
-        <w:t xml:space="preserve">&lt;SYSTEM-NAME&gt;</w:t>
-      </w:r>
-      <w:r>
-        <w:t xml:space="preserve"> </w:t>
-      </w:r>
-      <w:r>
-        <w:t xml:space="preserve">relating to the hosting of online services.</w:t>
-      </w:r>
-    </w:p>
-    <w:p>
-      <w:pPr>
-        <w:pStyle w:val="BodyText"/>
-      </w:pPr>
-      <w:r>
-        <w:rPr>
-          <w:rStyle w:val="VerbatimChar"/>
-        </w:rPr>
-        <w:t xml:space="preserve">&lt;INSERT ADDITIONAL INFORMATION AS APPROPRIATE&gt;</w:t>
-      </w:r>
-    </w:p>
-    <w:p>
-      <w:r>
-        <w:br w:type="page"/>
-      </w:r>
-    </w:p>
     <w:bookmarkEnd w:id="254"/>
     <w:bookmarkEnd w:id="255"/>
-    <w:bookmarkEnd w:id="256"/>
-    <w:bookmarkStart w:id="285" w:name="Xd146c3abb11d534b28ea0d6e80d3dc37f45b134"/>
+    <w:bookmarkStart w:id="284" w:name="X6c6c07be1370d1683c4ee4cd9d4fdf9524c2cb4"/>
     <w:p>
       <w:pPr>
         <w:pStyle w:val="Heading1"/>
@@ -27020,7 +27020,7 @@
         </w:tc>
       </w:tr>
     </w:tbl>
-    <w:bookmarkStart w:id="260" w:name="cryptographic-fundamentals"/>
+    <w:bookmarkStart w:id="259" w:name="cryptographic-fundamentals"/>
     <w:p>
       <w:pPr>
         <w:pStyle w:val="Heading2"/>
@@ -27029,7 +27029,7 @@
         <w:t xml:space="preserve">Cryptographic fundamentals</w:t>
       </w:r>
     </w:p>
-    <w:bookmarkStart w:id="257" w:name="applicability-41"/>
+    <w:bookmarkStart w:id="256" w:name="applicability-41"/>
     <w:p>
       <w:pPr>
         <w:pStyle w:val="Heading3"/>
@@ -27110,52 +27110,52 @@
         <w:t xml:space="preserve">&lt;INSERT ADDITIONAL INFORMATION AS APPROPRIATE&gt;</w:t>
       </w:r>
     </w:p>
+    <w:bookmarkEnd w:id="256"/>
+    <w:bookmarkStart w:id="257" w:name="Xe3764eba0e75761341c642b8971694e85b447cc"/>
+    <w:p>
+      <w:pPr>
+        <w:pStyle w:val="Heading3"/>
+      </w:pPr>
+      <w:r>
+        <w:t xml:space="preserve">Organisational policies and processes implemented</w:t>
+      </w:r>
+    </w:p>
+    <w:p>
+      <w:pPr>
+        <w:pStyle w:val="FirstParagraph"/>
+      </w:pPr>
+      <w:r>
+        <w:t xml:space="preserve">No organisational policies or processes have been implemented in</w:t>
+      </w:r>
+      <w:r>
+        <w:t xml:space="preserve"> </w:t>
+      </w:r>
+      <w:r>
+        <w:rPr>
+          <w:rStyle w:val="VerbatimChar"/>
+        </w:rPr>
+        <w:t xml:space="preserve">&lt;SYSTEM-NAME&gt;</w:t>
+      </w:r>
+      <w:r>
+        <w:t xml:space="preserve"> </w:t>
+      </w:r>
+      <w:r>
+        <w:t xml:space="preserve">relating to cryptographic fundamentals.</w:t>
+      </w:r>
+    </w:p>
+    <w:p>
+      <w:pPr>
+        <w:pStyle w:val="BodyText"/>
+      </w:pPr>
+      <w:r>
+        <w:rPr>
+          <w:rStyle w:val="VerbatimChar"/>
+        </w:rPr>
+        <w:t xml:space="preserve">&lt;INSERT ADDITIONAL INFORMATION AS APPROPRIATE&gt;</w:t>
+      </w:r>
+    </w:p>
     <w:bookmarkEnd w:id="257"/>
-    <w:bookmarkStart w:id="258" w:name="Xe3764eba0e75761341c642b8971694e85b447cc"/>
-    <w:p>
-      <w:pPr>
-        <w:pStyle w:val="Heading3"/>
-      </w:pPr>
-      <w:r>
-        <w:t xml:space="preserve">Organisational policies and processes implemented</w:t>
-      </w:r>
-    </w:p>
-    <w:p>
-      <w:pPr>
-        <w:pStyle w:val="FirstParagraph"/>
-      </w:pPr>
-      <w:r>
-        <w:t xml:space="preserve">No organisational policies or processes have been implemented in</w:t>
-      </w:r>
-      <w:r>
-        <w:t xml:space="preserve"> </w:t>
-      </w:r>
-      <w:r>
-        <w:rPr>
-          <w:rStyle w:val="VerbatimChar"/>
-        </w:rPr>
-        <w:t xml:space="preserve">&lt;SYSTEM-NAME&gt;</w:t>
-      </w:r>
-      <w:r>
-        <w:t xml:space="preserve"> </w:t>
-      </w:r>
-      <w:r>
-        <w:t xml:space="preserve">relating to cryptographic fundamentals.</w:t>
-      </w:r>
-    </w:p>
-    <w:p>
-      <w:pPr>
-        <w:pStyle w:val="BodyText"/>
-      </w:pPr>
-      <w:r>
-        <w:rPr>
-          <w:rStyle w:val="VerbatimChar"/>
-        </w:rPr>
-        <w:t xml:space="preserve">&lt;INSERT ADDITIONAL INFORMATION AS APPROPRIATE&gt;</w:t>
-      </w:r>
-    </w:p>
-    <w:bookmarkEnd w:id="258"/>
-    <w:bookmarkStart w:id="259" w:name="technical-controls-implemented-41"/>
+    <w:bookmarkStart w:id="258" w:name="technical-controls-implemented-41"/>
     <w:p>
       <w:pPr>
         <w:pStyle w:val="Heading3"/>
@@ -27274,9 +27274,9 @@
         <w:t xml:space="preserve">&lt;INSERT ADDITIONAL INFORMATION AS APPROPRIATE&gt;</w:t>
       </w:r>
     </w:p>
+    <w:bookmarkEnd w:id="258"/>
     <w:bookmarkEnd w:id="259"/>
-    <w:bookmarkEnd w:id="260"/>
-    <w:bookmarkStart w:id="264" w:name="asd-approved-cryptographic-algorithms"/>
+    <w:bookmarkStart w:id="263" w:name="asd-approved-cryptographic-algorithms"/>
     <w:p>
       <w:pPr>
         <w:pStyle w:val="Heading2"/>
@@ -27285,7 +27285,7 @@
         <w:t xml:space="preserve">ASD-approved cryptographic algorithms</w:t>
       </w:r>
     </w:p>
-    <w:bookmarkStart w:id="261" w:name="applicability-42"/>
+    <w:bookmarkStart w:id="260" w:name="applicability-42"/>
     <w:p>
       <w:pPr>
         <w:pStyle w:val="Heading3"/>
@@ -27366,52 +27366,52 @@
         <w:t xml:space="preserve">&lt;INSERT ADDITIONAL INFORMATION AS APPROPRIATE&gt;</w:t>
       </w:r>
     </w:p>
+    <w:bookmarkEnd w:id="260"/>
+    <w:bookmarkStart w:id="261" w:name="Xf8175a0235a4fb901f0b00a40fb199887ca04bd"/>
+    <w:p>
+      <w:pPr>
+        <w:pStyle w:val="Heading3"/>
+      </w:pPr>
+      <w:r>
+        <w:t xml:space="preserve">Organisational policies and processes implemented</w:t>
+      </w:r>
+    </w:p>
+    <w:p>
+      <w:pPr>
+        <w:pStyle w:val="FirstParagraph"/>
+      </w:pPr>
+      <w:r>
+        <w:t xml:space="preserve">No organisational policies or processes have been implemented in</w:t>
+      </w:r>
+      <w:r>
+        <w:t xml:space="preserve"> </w:t>
+      </w:r>
+      <w:r>
+        <w:rPr>
+          <w:rStyle w:val="VerbatimChar"/>
+        </w:rPr>
+        <w:t xml:space="preserve">&lt;SYSTEM-NAME&gt;</w:t>
+      </w:r>
+      <w:r>
+        <w:t xml:space="preserve"> </w:t>
+      </w:r>
+      <w:r>
+        <w:t xml:space="preserve">relating to ASD-approved cryptographic algorithms.</w:t>
+      </w:r>
+    </w:p>
+    <w:p>
+      <w:pPr>
+        <w:pStyle w:val="BodyText"/>
+      </w:pPr>
+      <w:r>
+        <w:rPr>
+          <w:rStyle w:val="VerbatimChar"/>
+        </w:rPr>
+        <w:t xml:space="preserve">&lt;INSERT ADDITIONAL INFORMATION AS APPROPRIATE&gt;</w:t>
+      </w:r>
+    </w:p>
     <w:bookmarkEnd w:id="261"/>
-    <w:bookmarkStart w:id="262" w:name="Xf8175a0235a4fb901f0b00a40fb199887ca04bd"/>
-    <w:p>
-      <w:pPr>
-        <w:pStyle w:val="Heading3"/>
-      </w:pPr>
-      <w:r>
-        <w:t xml:space="preserve">Organisational policies and processes implemented</w:t>
-      </w:r>
-    </w:p>
-    <w:p>
-      <w:pPr>
-        <w:pStyle w:val="FirstParagraph"/>
-      </w:pPr>
-      <w:r>
-        <w:t xml:space="preserve">No organisational policies or processes have been implemented in</w:t>
-      </w:r>
-      <w:r>
-        <w:t xml:space="preserve"> </w:t>
-      </w:r>
-      <w:r>
-        <w:rPr>
-          <w:rStyle w:val="VerbatimChar"/>
-        </w:rPr>
-        <w:t xml:space="preserve">&lt;SYSTEM-NAME&gt;</w:t>
-      </w:r>
-      <w:r>
-        <w:t xml:space="preserve"> </w:t>
-      </w:r>
-      <w:r>
-        <w:t xml:space="preserve">relating to ASD-approved cryptographic algorithms.</w:t>
-      </w:r>
-    </w:p>
-    <w:p>
-      <w:pPr>
-        <w:pStyle w:val="BodyText"/>
-      </w:pPr>
-      <w:r>
-        <w:rPr>
-          <w:rStyle w:val="VerbatimChar"/>
-        </w:rPr>
-        <w:t xml:space="preserve">&lt;INSERT ADDITIONAL INFORMATION AS APPROPRIATE&gt;</w:t>
-      </w:r>
-    </w:p>
-    <w:bookmarkEnd w:id="262"/>
-    <w:bookmarkStart w:id="263" w:name="technical-controls-implemented-42"/>
+    <w:bookmarkStart w:id="262" w:name="technical-controls-implemented-42"/>
     <w:p>
       <w:pPr>
         <w:pStyle w:val="Heading3"/>
@@ -27616,9 +27616,9 @@
         <w:t xml:space="preserve">&lt;INSERT ADDITIONAL INFORMATION AS APPROPRIATE&gt;</w:t>
       </w:r>
     </w:p>
+    <w:bookmarkEnd w:id="262"/>
     <w:bookmarkEnd w:id="263"/>
-    <w:bookmarkEnd w:id="264"/>
-    <w:bookmarkStart w:id="268" w:name="asd-approved-cryptographic-protocols"/>
+    <w:bookmarkStart w:id="267" w:name="asd-approved-cryptographic-protocols"/>
     <w:p>
       <w:pPr>
         <w:pStyle w:val="Heading2"/>
@@ -27627,7 +27627,7 @@
         <w:t xml:space="preserve">ASD-approved cryptographic protocols</w:t>
       </w:r>
     </w:p>
-    <w:bookmarkStart w:id="265" w:name="applicability-43"/>
+    <w:bookmarkStart w:id="264" w:name="applicability-43"/>
     <w:p>
       <w:pPr>
         <w:pStyle w:val="Heading3"/>
@@ -27711,52 +27711,52 @@
         <w:t xml:space="preserve">&lt;INSERT ADDITIONAL INFORMATION AS APPROPRIATE&gt;</w:t>
       </w:r>
     </w:p>
+    <w:bookmarkEnd w:id="264"/>
+    <w:bookmarkStart w:id="265" w:name="X16bd35e82e146dba5720c39c386c2e8a20a7339"/>
+    <w:p>
+      <w:pPr>
+        <w:pStyle w:val="Heading3"/>
+      </w:pPr>
+      <w:r>
+        <w:t xml:space="preserve">Organisational policies and processes implemented</w:t>
+      </w:r>
+    </w:p>
+    <w:p>
+      <w:pPr>
+        <w:pStyle w:val="FirstParagraph"/>
+      </w:pPr>
+      <w:r>
+        <w:t xml:space="preserve">No organisational policies or processes have been implemented in</w:t>
+      </w:r>
+      <w:r>
+        <w:t xml:space="preserve"> </w:t>
+      </w:r>
+      <w:r>
+        <w:rPr>
+          <w:rStyle w:val="VerbatimChar"/>
+        </w:rPr>
+        <w:t xml:space="preserve">&lt;SYSTEM-NAME&gt;</w:t>
+      </w:r>
+      <w:r>
+        <w:t xml:space="preserve"> </w:t>
+      </w:r>
+      <w:r>
+        <w:t xml:space="preserve">relating to ASD-approved cryptographic protocols.</w:t>
+      </w:r>
+    </w:p>
+    <w:p>
+      <w:pPr>
+        <w:pStyle w:val="BodyText"/>
+      </w:pPr>
+      <w:r>
+        <w:rPr>
+          <w:rStyle w:val="VerbatimChar"/>
+        </w:rPr>
+        <w:t xml:space="preserve">&lt;INSERT ADDITIONAL INFORMATION AS APPROPRIATE&gt;</w:t>
+      </w:r>
+    </w:p>
     <w:bookmarkEnd w:id="265"/>
-    <w:bookmarkStart w:id="266" w:name="X16bd35e82e146dba5720c39c386c2e8a20a7339"/>
-    <w:p>
-      <w:pPr>
-        <w:pStyle w:val="Heading3"/>
-      </w:pPr>
-      <w:r>
-        <w:t xml:space="preserve">Organisational policies and processes implemented</w:t>
-      </w:r>
-    </w:p>
-    <w:p>
-      <w:pPr>
-        <w:pStyle w:val="FirstParagraph"/>
-      </w:pPr>
-      <w:r>
-        <w:t xml:space="preserve">No organisational policies or processes have been implemented in</w:t>
-      </w:r>
-      <w:r>
-        <w:t xml:space="preserve"> </w:t>
-      </w:r>
-      <w:r>
-        <w:rPr>
-          <w:rStyle w:val="VerbatimChar"/>
-        </w:rPr>
-        <w:t xml:space="preserve">&lt;SYSTEM-NAME&gt;</w:t>
-      </w:r>
-      <w:r>
-        <w:t xml:space="preserve"> </w:t>
-      </w:r>
-      <w:r>
-        <w:t xml:space="preserve">relating to ASD-approved cryptographic protocols.</w:t>
-      </w:r>
-    </w:p>
-    <w:p>
-      <w:pPr>
-        <w:pStyle w:val="BodyText"/>
-      </w:pPr>
-      <w:r>
-        <w:rPr>
-          <w:rStyle w:val="VerbatimChar"/>
-        </w:rPr>
-        <w:t xml:space="preserve">&lt;INSERT ADDITIONAL INFORMATION AS APPROPRIATE&gt;</w:t>
-      </w:r>
-    </w:p>
-    <w:bookmarkEnd w:id="266"/>
-    <w:bookmarkStart w:id="267" w:name="technical-controls-implemented-43"/>
+    <w:bookmarkStart w:id="266" w:name="technical-controls-implemented-43"/>
     <w:p>
       <w:pPr>
         <w:pStyle w:val="Heading3"/>
@@ -27802,9 +27802,9 @@
         <w:t xml:space="preserve">&lt;INSERT ADDITIONAL INFORMATION AS APPROPRIATE&gt;</w:t>
       </w:r>
     </w:p>
+    <w:bookmarkEnd w:id="266"/>
     <w:bookmarkEnd w:id="267"/>
-    <w:bookmarkEnd w:id="268"/>
-    <w:bookmarkStart w:id="272" w:name="transport-layer-security-tls"/>
+    <w:bookmarkStart w:id="271" w:name="transport-layer-security-tls"/>
     <w:p>
       <w:pPr>
         <w:pStyle w:val="Heading2"/>
@@ -27813,7 +27813,7 @@
         <w:t xml:space="preserve">Transport Layer Security (TLS)</w:t>
       </w:r>
     </w:p>
-    <w:bookmarkStart w:id="269" w:name="applicability-44"/>
+    <w:bookmarkStart w:id="268" w:name="applicability-44"/>
     <w:p>
       <w:pPr>
         <w:pStyle w:val="Heading3"/>
@@ -27894,52 +27894,52 @@
         <w:t xml:space="preserve">&lt;INSERT ADDITIONAL INFORMATION AS APPROPRIATE&gt;</w:t>
       </w:r>
     </w:p>
+    <w:bookmarkEnd w:id="268"/>
+    <w:bookmarkStart w:id="269" w:name="Xf33e76e8a801d0325f48efa85827538cfdfab1c"/>
+    <w:p>
+      <w:pPr>
+        <w:pStyle w:val="Heading3"/>
+      </w:pPr>
+      <w:r>
+        <w:t xml:space="preserve">Organisational policies and processes implemented</w:t>
+      </w:r>
+    </w:p>
+    <w:p>
+      <w:pPr>
+        <w:pStyle w:val="FirstParagraph"/>
+      </w:pPr>
+      <w:r>
+        <w:t xml:space="preserve">No organisational policies or processes have been implemented in</w:t>
+      </w:r>
+      <w:r>
+        <w:t xml:space="preserve"> </w:t>
+      </w:r>
+      <w:r>
+        <w:rPr>
+          <w:rStyle w:val="VerbatimChar"/>
+        </w:rPr>
+        <w:t xml:space="preserve">&lt;SYSTEM-NAME&gt;</w:t>
+      </w:r>
+      <w:r>
+        <w:t xml:space="preserve"> </w:t>
+      </w:r>
+      <w:r>
+        <w:t xml:space="preserve">relating to TLS.</w:t>
+      </w:r>
+    </w:p>
+    <w:p>
+      <w:pPr>
+        <w:pStyle w:val="BodyText"/>
+      </w:pPr>
+      <w:r>
+        <w:rPr>
+          <w:rStyle w:val="VerbatimChar"/>
+        </w:rPr>
+        <w:t xml:space="preserve">&lt;INSERT ADDITIONAL INFORMATION AS APPROPRIATE&gt;</w:t>
+      </w:r>
+    </w:p>
     <w:bookmarkEnd w:id="269"/>
-    <w:bookmarkStart w:id="270" w:name="Xf33e76e8a801d0325f48efa85827538cfdfab1c"/>
-    <w:p>
-      <w:pPr>
-        <w:pStyle w:val="Heading3"/>
-      </w:pPr>
-      <w:r>
-        <w:t xml:space="preserve">Organisational policies and processes implemented</w:t>
-      </w:r>
-    </w:p>
-    <w:p>
-      <w:pPr>
-        <w:pStyle w:val="FirstParagraph"/>
-      </w:pPr>
-      <w:r>
-        <w:t xml:space="preserve">No organisational policies or processes have been implemented in</w:t>
-      </w:r>
-      <w:r>
-        <w:t xml:space="preserve"> </w:t>
-      </w:r>
-      <w:r>
-        <w:rPr>
-          <w:rStyle w:val="VerbatimChar"/>
-        </w:rPr>
-        <w:t xml:space="preserve">&lt;SYSTEM-NAME&gt;</w:t>
-      </w:r>
-      <w:r>
-        <w:t xml:space="preserve"> </w:t>
-      </w:r>
-      <w:r>
-        <w:t xml:space="preserve">relating to TLS.</w:t>
-      </w:r>
-    </w:p>
-    <w:p>
-      <w:pPr>
-        <w:pStyle w:val="BodyText"/>
-      </w:pPr>
-      <w:r>
-        <w:rPr>
-          <w:rStyle w:val="VerbatimChar"/>
-        </w:rPr>
-        <w:t xml:space="preserve">&lt;INSERT ADDITIONAL INFORMATION AS APPROPRIATE&gt;</w:t>
-      </w:r>
-    </w:p>
-    <w:bookmarkEnd w:id="270"/>
-    <w:bookmarkStart w:id="271" w:name="technical-controls-implemented-44"/>
+    <w:bookmarkStart w:id="270" w:name="technical-controls-implemented-44"/>
     <w:p>
       <w:pPr>
         <w:pStyle w:val="Heading3"/>
@@ -28108,9 +28108,9 @@
         <w:t xml:space="preserve">&lt;INSERT ADDITIONAL INFORMATION AS APPROPRIATE&gt;</w:t>
       </w:r>
     </w:p>
+    <w:bookmarkEnd w:id="270"/>
     <w:bookmarkEnd w:id="271"/>
-    <w:bookmarkEnd w:id="272"/>
-    <w:bookmarkStart w:id="276" w:name="secure-shell-ssh"/>
+    <w:bookmarkStart w:id="275" w:name="secure-shell-ssh"/>
     <w:p>
       <w:pPr>
         <w:pStyle w:val="Heading2"/>
@@ -28119,7 +28119,7 @@
         <w:t xml:space="preserve">Secure Shell (SSH)</w:t>
       </w:r>
     </w:p>
-    <w:bookmarkStart w:id="273" w:name="applicability-45"/>
+    <w:bookmarkStart w:id="272" w:name="applicability-45"/>
     <w:p>
       <w:pPr>
         <w:pStyle w:val="Heading3"/>
@@ -28276,13 +28276,202 @@
         <w:t xml:space="preserve">&lt;INSERT ADDITIONAL INFORMATION AS APPROPRIATE&gt;</w:t>
       </w:r>
     </w:p>
+    <w:bookmarkEnd w:id="272"/>
+    <w:bookmarkStart w:id="273" w:name="X25e2ea0e3bb29e8347b9ced5271abc0d6762c8f"/>
+    <w:p>
+      <w:pPr>
+        <w:pStyle w:val="Heading3"/>
+      </w:pPr>
+      <w:r>
+        <w:t xml:space="preserve">Organisational policies and processes implemented</w:t>
+      </w:r>
+    </w:p>
+    <w:p>
+      <w:pPr>
+        <w:pStyle w:val="FirstParagraph"/>
+      </w:pPr>
+      <w:r>
+        <w:t xml:space="preserve">No organisational policies or processes have been implemented in</w:t>
+      </w:r>
+      <w:r>
+        <w:t xml:space="preserve"> </w:t>
+      </w:r>
+      <w:r>
+        <w:rPr>
+          <w:rStyle w:val="VerbatimChar"/>
+        </w:rPr>
+        <w:t xml:space="preserve">&lt;SYSTEM-NAME&gt;</w:t>
+      </w:r>
+      <w:r>
+        <w:t xml:space="preserve"> </w:t>
+      </w:r>
+      <w:r>
+        <w:t xml:space="preserve">relating to SSH.</w:t>
+      </w:r>
+    </w:p>
+    <w:p>
+      <w:pPr>
+        <w:pStyle w:val="BodyText"/>
+      </w:pPr>
+      <w:r>
+        <w:rPr>
+          <w:rStyle w:val="VerbatimChar"/>
+        </w:rPr>
+        <w:t xml:space="preserve">&lt;INSERT ADDITIONAL INFORMATION AS APPROPRIATE&gt;</w:t>
+      </w:r>
+    </w:p>
     <w:bookmarkEnd w:id="273"/>
-    <w:bookmarkStart w:id="274" w:name="X25e2ea0e3bb29e8347b9ced5271abc0d6762c8f"/>
+    <w:bookmarkStart w:id="274" w:name="technical-controls-implemented-45"/>
     <w:p>
       <w:pPr>
         <w:pStyle w:val="Heading3"/>
       </w:pPr>
       <w:r>
+        <w:t xml:space="preserve">Technical controls implemented</w:t>
+      </w:r>
+    </w:p>
+    <w:p>
+      <w:pPr>
+        <w:pStyle w:val="FirstParagraph"/>
+      </w:pPr>
+      <w:r>
+        <w:t xml:space="preserve">No technical controls are implemented in</w:t>
+      </w:r>
+      <w:r>
+        <w:t xml:space="preserve"> </w:t>
+      </w:r>
+      <w:r>
+        <w:rPr>
+          <w:rStyle w:val="VerbatimChar"/>
+        </w:rPr>
+        <w:t xml:space="preserve">&lt;SYSTEM-NAME&gt;</w:t>
+      </w:r>
+      <w:r>
+        <w:t xml:space="preserve"> </w:t>
+      </w:r>
+      <w:r>
+        <w:t xml:space="preserve">relating to SSH.</w:t>
+      </w:r>
+    </w:p>
+    <w:p>
+      <w:pPr>
+        <w:pStyle w:val="BodyText"/>
+      </w:pPr>
+      <w:r>
+        <w:rPr>
+          <w:rStyle w:val="VerbatimChar"/>
+        </w:rPr>
+        <w:t xml:space="preserve">&lt;INSERT ADDITIONAL INFORMATION AS APPROPRIATE&gt;</w:t>
+      </w:r>
+    </w:p>
+    <w:bookmarkEnd w:id="274"/>
+    <w:bookmarkEnd w:id="275"/>
+    <w:bookmarkStart w:id="279" w:name="Xee36a451b86b085c4d3fa89cf3701f6b7f7c911"/>
+    <w:p>
+      <w:pPr>
+        <w:pStyle w:val="Heading2"/>
+      </w:pPr>
+      <w:r>
+        <w:t xml:space="preserve">Secure/Multipurpose Internet Mail Extension (S/MiME)</w:t>
+      </w:r>
+    </w:p>
+    <w:bookmarkStart w:id="276" w:name="applicability-46"/>
+    <w:p>
+      <w:pPr>
+        <w:pStyle w:val="Heading3"/>
+      </w:pPr>
+      <w:r>
+        <w:t xml:space="preserve">Applicability</w:t>
+      </w:r>
+    </w:p>
+    <w:p>
+      <w:pPr>
+        <w:pStyle w:val="FirstParagraph"/>
+      </w:pPr>
+      <w:r>
+        <w:t xml:space="preserve">This section of the SSP is not applicable as</w:t>
+      </w:r>
+      <w:r>
+        <w:t xml:space="preserve"> </w:t>
+      </w:r>
+      <w:r>
+        <w:rPr>
+          <w:rStyle w:val="VerbatimChar"/>
+        </w:rPr>
+        <w:t xml:space="preserve">&lt;SYSTEM-NAME&gt;</w:t>
+      </w:r>
+      <w:r>
+        <w:t xml:space="preserve"> </w:t>
+      </w:r>
+      <w:r>
+        <w:t xml:space="preserve">does not implement S/MIME in its administration or configuration, nor does it leverage the use of S/MIME within</w:t>
+      </w:r>
+      <w:r>
+        <w:t xml:space="preserve"> </w:t>
+      </w:r>
+      <w:r>
+        <w:rPr>
+          <w:rStyle w:val="VerbatimChar"/>
+        </w:rPr>
+        <w:t xml:space="preserve">&lt;ORGANISATION-NAME&gt;</w:t>
+      </w:r>
+      <w:r>
+        <w:t xml:space="preserve">.</w:t>
+      </w:r>
+    </w:p>
+    <w:p>
+      <w:pPr>
+        <w:pStyle w:val="BodyText"/>
+      </w:pPr>
+      <w:r>
+        <w:t xml:space="preserve">If and when S/MIME is implemented in future use as part of</w:t>
+      </w:r>
+      <w:r>
+        <w:t xml:space="preserve"> </w:t>
+      </w:r>
+      <w:r>
+        <w:rPr>
+          <w:rStyle w:val="VerbatimChar"/>
+        </w:rPr>
+        <w:t xml:space="preserve">&lt;SYSTEM-NAME&gt;</w:t>
+      </w:r>
+      <w:r>
+        <w:t xml:space="preserve">,</w:t>
+      </w:r>
+      <w:r>
+        <w:t xml:space="preserve"> </w:t>
+      </w:r>
+      <w:r>
+        <w:rPr>
+          <w:rStyle w:val="VerbatimChar"/>
+        </w:rPr>
+        <w:t xml:space="preserve">&lt;ORGANISATION-NAME&gt;</w:t>
+      </w:r>
+      <w:r>
+        <w:t xml:space="preserve"> </w:t>
+      </w:r>
+      <w:r>
+        <w:t xml:space="preserve">will assess and implement appropriate security controls in relation to its configuration at that time.</w:t>
+      </w:r>
+    </w:p>
+    <w:p>
+      <w:pPr>
+        <w:pStyle w:val="BodyText"/>
+      </w:pPr>
+      <w:r>
+        <w:rPr>
+          <w:rStyle w:val="VerbatimChar"/>
+        </w:rPr>
+        <w:t xml:space="preserve">&lt;INSERT ADDITIONAL INFORMATION AS APPROPRIATE&gt;</w:t>
+      </w:r>
+    </w:p>
+    <w:bookmarkEnd w:id="276"/>
+    <w:bookmarkStart w:id="277" w:name="X6a697c2fad8ad23cf9e64bd815e7d2dc1967da0"/>
+    <w:p>
+      <w:pPr>
+        <w:pStyle w:val="Heading3"/>
+      </w:pPr>
+      <w:r>
         <w:t xml:space="preserve">Organisational policies and processes implemented</w:t>
       </w:r>
     </w:p>
@@ -28306,7 +28495,7 @@
         <w:t xml:space="preserve"> </w:t>
       </w:r>
       <w:r>
-        <w:t xml:space="preserve">relating to SSH.</w:t>
+        <w:t xml:space="preserve">relating to S/MiME.</w:t>
       </w:r>
     </w:p>
     <w:p>
@@ -28320,8 +28509,8 @@
         <w:t xml:space="preserve">&lt;INSERT ADDITIONAL INFORMATION AS APPROPRIATE&gt;</w:t>
       </w:r>
     </w:p>
-    <w:bookmarkEnd w:id="274"/>
-    <w:bookmarkStart w:id="275" w:name="technical-controls-implemented-45"/>
+    <w:bookmarkEnd w:id="277"/>
+    <w:bookmarkStart w:id="278" w:name="technical-controls-implemented-46"/>
     <w:p>
       <w:pPr>
         <w:pStyle w:val="Heading3"/>
@@ -28350,7 +28539,7 @@
         <w:t xml:space="preserve"> </w:t>
       </w:r>
       <w:r>
-        <w:t xml:space="preserve">relating to SSH.</w:t>
+        <w:t xml:space="preserve">relating to S/MiME.</w:t>
       </w:r>
     </w:p>
     <w:p>
@@ -28364,207 +28553,18 @@
         <w:t xml:space="preserve">&lt;INSERT ADDITIONAL INFORMATION AS APPROPRIATE&gt;</w:t>
       </w:r>
     </w:p>
-    <w:bookmarkEnd w:id="275"/>
-    <w:bookmarkEnd w:id="276"/>
-    <w:bookmarkStart w:id="280" w:name="Xee36a451b86b085c4d3fa89cf3701f6b7f7c911"/>
+    <w:bookmarkEnd w:id="278"/>
+    <w:bookmarkEnd w:id="279"/>
+    <w:bookmarkStart w:id="283" w:name="internet-protocol-security-ipsec"/>
     <w:p>
       <w:pPr>
         <w:pStyle w:val="Heading2"/>
       </w:pPr>
       <w:r>
-        <w:t xml:space="preserve">Secure/Multipurpose Internet Mail Extension (S/MiME)</w:t>
-      </w:r>
-    </w:p>
-    <w:bookmarkStart w:id="277" w:name="applicability-46"/>
-    <w:p>
-      <w:pPr>
-        <w:pStyle w:val="Heading3"/>
-      </w:pPr>
-      <w:r>
-        <w:t xml:space="preserve">Applicability</w:t>
-      </w:r>
-    </w:p>
-    <w:p>
-      <w:pPr>
-        <w:pStyle w:val="FirstParagraph"/>
-      </w:pPr>
-      <w:r>
-        <w:t xml:space="preserve">This section of the SSP is not applicable as</w:t>
-      </w:r>
-      <w:r>
-        <w:t xml:space="preserve"> </w:t>
-      </w:r>
-      <w:r>
-        <w:rPr>
-          <w:rStyle w:val="VerbatimChar"/>
-        </w:rPr>
-        <w:t xml:space="preserve">&lt;SYSTEM-NAME&gt;</w:t>
-      </w:r>
-      <w:r>
-        <w:t xml:space="preserve"> </w:t>
-      </w:r>
-      <w:r>
-        <w:t xml:space="preserve">does not implement S/MIME in its administration or configuration, nor does it leverage the use of S/MIME within</w:t>
-      </w:r>
-      <w:r>
-        <w:t xml:space="preserve"> </w:t>
-      </w:r>
-      <w:r>
-        <w:rPr>
-          <w:rStyle w:val="VerbatimChar"/>
-        </w:rPr>
-        <w:t xml:space="preserve">&lt;ORGANISATION-NAME&gt;</w:t>
-      </w:r>
-      <w:r>
-        <w:t xml:space="preserve">.</w:t>
-      </w:r>
-    </w:p>
-    <w:p>
-      <w:pPr>
-        <w:pStyle w:val="BodyText"/>
-      </w:pPr>
-      <w:r>
-        <w:t xml:space="preserve">If and when S/MIME is implemented in future use as part of</w:t>
-      </w:r>
-      <w:r>
-        <w:t xml:space="preserve"> </w:t>
-      </w:r>
-      <w:r>
-        <w:rPr>
-          <w:rStyle w:val="VerbatimChar"/>
-        </w:rPr>
-        <w:t xml:space="preserve">&lt;SYSTEM-NAME&gt;</w:t>
-      </w:r>
-      <w:r>
-        <w:t xml:space="preserve">,</w:t>
-      </w:r>
-      <w:r>
-        <w:t xml:space="preserve"> </w:t>
-      </w:r>
-      <w:r>
-        <w:rPr>
-          <w:rStyle w:val="VerbatimChar"/>
-        </w:rPr>
-        <w:t xml:space="preserve">&lt;ORGANISATION-NAME&gt;</w:t>
-      </w:r>
-      <w:r>
-        <w:t xml:space="preserve"> </w:t>
-      </w:r>
-      <w:r>
-        <w:t xml:space="preserve">will assess and implement appropriate security controls in relation to its configuration at that time.</w:t>
-      </w:r>
-    </w:p>
-    <w:p>
-      <w:pPr>
-        <w:pStyle w:val="BodyText"/>
-      </w:pPr>
-      <w:r>
-        <w:rPr>
-          <w:rStyle w:val="VerbatimChar"/>
-        </w:rPr>
-        <w:t xml:space="preserve">&lt;INSERT ADDITIONAL INFORMATION AS APPROPRIATE&gt;</w:t>
-      </w:r>
-    </w:p>
-    <w:bookmarkEnd w:id="277"/>
-    <w:bookmarkStart w:id="278" w:name="X6a697c2fad8ad23cf9e64bd815e7d2dc1967da0"/>
-    <w:p>
-      <w:pPr>
-        <w:pStyle w:val="Heading3"/>
-      </w:pPr>
-      <w:r>
-        <w:t xml:space="preserve">Organisational policies and processes implemented</w:t>
-      </w:r>
-    </w:p>
-    <w:p>
-      <w:pPr>
-        <w:pStyle w:val="FirstParagraph"/>
-      </w:pPr>
-      <w:r>
-        <w:t xml:space="preserve">No organisational policies or processes have been implemented in</w:t>
-      </w:r>
-      <w:r>
-        <w:t xml:space="preserve"> </w:t>
-      </w:r>
-      <w:r>
-        <w:rPr>
-          <w:rStyle w:val="VerbatimChar"/>
-        </w:rPr>
-        <w:t xml:space="preserve">&lt;SYSTEM-NAME&gt;</w:t>
-      </w:r>
-      <w:r>
-        <w:t xml:space="preserve"> </w:t>
-      </w:r>
-      <w:r>
-        <w:t xml:space="preserve">relating to S/MiME.</w:t>
-      </w:r>
-    </w:p>
-    <w:p>
-      <w:pPr>
-        <w:pStyle w:val="BodyText"/>
-      </w:pPr>
-      <w:r>
-        <w:rPr>
-          <w:rStyle w:val="VerbatimChar"/>
-        </w:rPr>
-        <w:t xml:space="preserve">&lt;INSERT ADDITIONAL INFORMATION AS APPROPRIATE&gt;</w:t>
-      </w:r>
-    </w:p>
-    <w:bookmarkEnd w:id="278"/>
-    <w:bookmarkStart w:id="279" w:name="technical-controls-implemented-46"/>
-    <w:p>
-      <w:pPr>
-        <w:pStyle w:val="Heading3"/>
-      </w:pPr>
-      <w:r>
-        <w:t xml:space="preserve">Technical controls implemented</w:t>
-      </w:r>
-    </w:p>
-    <w:p>
-      <w:pPr>
-        <w:pStyle w:val="FirstParagraph"/>
-      </w:pPr>
-      <w:r>
-        <w:t xml:space="preserve">No technical controls are implemented in</w:t>
-      </w:r>
-      <w:r>
-        <w:t xml:space="preserve"> </w:t>
-      </w:r>
-      <w:r>
-        <w:rPr>
-          <w:rStyle w:val="VerbatimChar"/>
-        </w:rPr>
-        <w:t xml:space="preserve">&lt;SYSTEM-NAME&gt;</w:t>
-      </w:r>
-      <w:r>
-        <w:t xml:space="preserve"> </w:t>
-      </w:r>
-      <w:r>
-        <w:t xml:space="preserve">relating to S/MiME.</w:t>
-      </w:r>
-    </w:p>
-    <w:p>
-      <w:pPr>
-        <w:pStyle w:val="BodyText"/>
-      </w:pPr>
-      <w:r>
-        <w:rPr>
-          <w:rStyle w:val="VerbatimChar"/>
-        </w:rPr>
-        <w:t xml:space="preserve">&lt;INSERT ADDITIONAL INFORMATION AS APPROPRIATE&gt;</w:t>
-      </w:r>
-    </w:p>
-    <w:bookmarkEnd w:id="279"/>
-    <w:bookmarkEnd w:id="280"/>
-    <w:bookmarkStart w:id="284" w:name="internet-protocol-security-ipsec"/>
-    <w:p>
-      <w:pPr>
-        <w:pStyle w:val="Heading2"/>
-      </w:pPr>
-      <w:r>
         <w:t xml:space="preserve">Internet Protocol Security (IPsec)</w:t>
       </w:r>
     </w:p>
-    <w:bookmarkStart w:id="281" w:name="applicability-47"/>
+    <w:bookmarkStart w:id="280" w:name="applicability-47"/>
     <w:p>
       <w:pPr>
         <w:pStyle w:val="Heading3"/>
@@ -28721,14 +28721,58 @@
         <w:t xml:space="preserve">&lt;INSERT ADDITIONAL INFORMATION AS APPROPRIATE&gt;</w:t>
       </w:r>
     </w:p>
+    <w:bookmarkEnd w:id="280"/>
+    <w:bookmarkStart w:id="281" w:name="X4419c2c6ac2d7f7cb26d960253ce8ec4b287719"/>
+    <w:p>
+      <w:pPr>
+        <w:pStyle w:val="Heading3"/>
+      </w:pPr>
+      <w:r>
+        <w:t xml:space="preserve">Organisational policies and processes implemented</w:t>
+      </w:r>
+    </w:p>
+    <w:p>
+      <w:pPr>
+        <w:pStyle w:val="FirstParagraph"/>
+      </w:pPr>
+      <w:r>
+        <w:t xml:space="preserve">No organisational policies or processes have been implemented in</w:t>
+      </w:r>
+      <w:r>
+        <w:t xml:space="preserve"> </w:t>
+      </w:r>
+      <w:r>
+        <w:rPr>
+          <w:rStyle w:val="VerbatimChar"/>
+        </w:rPr>
+        <w:t xml:space="preserve">&lt;SYSTEM-NAME&gt;</w:t>
+      </w:r>
+      <w:r>
+        <w:t xml:space="preserve"> </w:t>
+      </w:r>
+      <w:r>
+        <w:t xml:space="preserve">relating to IPsec.</w:t>
+      </w:r>
+    </w:p>
+    <w:p>
+      <w:pPr>
+        <w:pStyle w:val="BodyText"/>
+      </w:pPr>
+      <w:r>
+        <w:rPr>
+          <w:rStyle w:val="VerbatimChar"/>
+        </w:rPr>
+        <w:t xml:space="preserve">&lt;INSERT ADDITIONAL INFORMATION AS APPROPRIATE&gt;</w:t>
+      </w:r>
+    </w:p>
     <w:bookmarkEnd w:id="281"/>
-    <w:bookmarkStart w:id="282" w:name="X4419c2c6ac2d7f7cb26d960253ce8ec4b287719"/>
+    <w:bookmarkStart w:id="282" w:name="technical-controls-implemented-47"/>
     <w:p>
       <w:pPr>
         <w:pStyle w:val="Heading3"/>
       </w:pPr>
       <w:r>
-        <w:t xml:space="preserve">Organisational policies and processes implemented</w:t>
+        <w:t xml:space="preserve">Technical controls implemented</w:t>
       </w:r>
     </w:p>
     <w:p>
@@ -28736,7 +28780,7 @@
         <w:pStyle w:val="FirstParagraph"/>
       </w:pPr>
       <w:r>
-        <w:t xml:space="preserve">No organisational policies or processes have been implemented in</w:t>
+        <w:t xml:space="preserve">No technical controls are implemented in</w:t>
       </w:r>
       <w:r>
         <w:t xml:space="preserve"> </w:t>
@@ -28765,59 +28809,15 @@
         <w:t xml:space="preserve">&lt;INSERT ADDITIONAL INFORMATION AS APPROPRIATE&gt;</w:t>
       </w:r>
     </w:p>
+    <w:p>
+      <w:r>
+        <w:br w:type="page"/>
+      </w:r>
+    </w:p>
     <w:bookmarkEnd w:id="282"/>
-    <w:bookmarkStart w:id="283" w:name="technical-controls-implemented-47"/>
-    <w:p>
-      <w:pPr>
-        <w:pStyle w:val="Heading3"/>
-      </w:pPr>
-      <w:r>
-        <w:t xml:space="preserve">Technical controls implemented</w:t>
-      </w:r>
-    </w:p>
-    <w:p>
-      <w:pPr>
-        <w:pStyle w:val="FirstParagraph"/>
-      </w:pPr>
-      <w:r>
-        <w:t xml:space="preserve">No technical controls are implemented in</w:t>
-      </w:r>
-      <w:r>
-        <w:t xml:space="preserve"> </w:t>
-      </w:r>
-      <w:r>
-        <w:rPr>
-          <w:rStyle w:val="VerbatimChar"/>
-        </w:rPr>
-        <w:t xml:space="preserve">&lt;SYSTEM-NAME&gt;</w:t>
-      </w:r>
-      <w:r>
-        <w:t xml:space="preserve"> </w:t>
-      </w:r>
-      <w:r>
-        <w:t xml:space="preserve">relating to IPsec.</w:t>
-      </w:r>
-    </w:p>
-    <w:p>
-      <w:pPr>
-        <w:pStyle w:val="BodyText"/>
-      </w:pPr>
-      <w:r>
-        <w:rPr>
-          <w:rStyle w:val="VerbatimChar"/>
-        </w:rPr>
-        <w:t xml:space="preserve">&lt;INSERT ADDITIONAL INFORMATION AS APPROPRIATE&gt;</w:t>
-      </w:r>
-    </w:p>
-    <w:p>
-      <w:r>
-        <w:br w:type="page"/>
-      </w:r>
-    </w:p>
     <w:bookmarkEnd w:id="283"/>
     <w:bookmarkEnd w:id="284"/>
-    <w:bookmarkEnd w:id="285"/>
-    <w:bookmarkStart w:id="318" w:name="X996b5b05696ddd433a10e2f55c9205124b78ec5"/>
+    <w:bookmarkStart w:id="317" w:name="X5bf4ae100c7533d20a07252a15d9e26c54ff6db"/>
     <w:p>
       <w:pPr>
         <w:pStyle w:val="Heading1"/>
@@ -28909,7 +28909,7 @@
         </w:tc>
       </w:tr>
     </w:tbl>
-    <w:bookmarkStart w:id="289" w:name="gateways"/>
+    <w:bookmarkStart w:id="288" w:name="gateways"/>
     <w:p>
       <w:pPr>
         <w:pStyle w:val="Heading2"/>
@@ -28988,7 +28988,7 @@
         </w:tc>
       </w:tr>
     </w:tbl>
-    <w:bookmarkStart w:id="286" w:name="applicability-48"/>
+    <w:bookmarkStart w:id="285" w:name="applicability-48"/>
     <w:p>
       <w:pPr>
         <w:pStyle w:val="Heading3"/>
@@ -29131,13 +29131,194 @@
         <w:t xml:space="preserve">&lt;INSERT ADDITIONAL INFORMATION AS APPROPRIATE&gt;</w:t>
       </w:r>
     </w:p>
+    <w:bookmarkEnd w:id="285"/>
+    <w:bookmarkStart w:id="286" w:name="Xc0396df95b53e225cb0aa00eb329ee767ea5590"/>
+    <w:p>
+      <w:pPr>
+        <w:pStyle w:val="Heading3"/>
+      </w:pPr>
+      <w:r>
+        <w:t xml:space="preserve">Organisational policies and processes implemented</w:t>
+      </w:r>
+    </w:p>
+    <w:p>
+      <w:pPr>
+        <w:pStyle w:val="FirstParagraph"/>
+      </w:pPr>
+      <w:r>
+        <w:t xml:space="preserve">No organisational policies or processes have been implemented in</w:t>
+      </w:r>
+      <w:r>
+        <w:t xml:space="preserve"> </w:t>
+      </w:r>
+      <w:r>
+        <w:rPr>
+          <w:rStyle w:val="VerbatimChar"/>
+        </w:rPr>
+        <w:t xml:space="preserve">&lt;SYSTEM-NAME&gt;</w:t>
+      </w:r>
+      <w:r>
+        <w:t xml:space="preserve"> </w:t>
+      </w:r>
+      <w:r>
+        <w:t xml:space="preserve">relating to</w:t>
+      </w:r>
+    </w:p>
+    <w:p>
+      <w:pPr>
+        <w:pStyle w:val="BodyText"/>
+      </w:pPr>
+      <w:r>
+        <w:rPr>
+          <w:rStyle w:val="VerbatimChar"/>
+        </w:rPr>
+        <w:t xml:space="preserve">&lt;INSERT ADDITIONAL INFORMATION AS APPROPRIATE&gt;</w:t>
+      </w:r>
+    </w:p>
     <w:bookmarkEnd w:id="286"/>
-    <w:bookmarkStart w:id="287" w:name="Xc0396df95b53e225cb0aa00eb329ee767ea5590"/>
+    <w:bookmarkStart w:id="287" w:name="technical-controls-implemented-48"/>
     <w:p>
       <w:pPr>
         <w:pStyle w:val="Heading3"/>
       </w:pPr>
       <w:r>
+        <w:t xml:space="preserve">Technical controls implemented</w:t>
+      </w:r>
+    </w:p>
+    <w:p>
+      <w:pPr>
+        <w:pStyle w:val="FirstParagraph"/>
+      </w:pPr>
+      <w:r>
+        <w:t xml:space="preserve">No technical controls are implemented in</w:t>
+      </w:r>
+      <w:r>
+        <w:t xml:space="preserve"> </w:t>
+      </w:r>
+      <w:r>
+        <w:rPr>
+          <w:rStyle w:val="VerbatimChar"/>
+        </w:rPr>
+        <w:t xml:space="preserve">&lt;SYSTEM-NAME&gt;</w:t>
+      </w:r>
+      <w:r>
+        <w:t xml:space="preserve"> </w:t>
+      </w:r>
+      <w:r>
+        <w:t xml:space="preserve">relating to gateways.</w:t>
+      </w:r>
+    </w:p>
+    <w:p>
+      <w:pPr>
+        <w:pStyle w:val="BodyText"/>
+      </w:pPr>
+      <w:r>
+        <w:rPr>
+          <w:rStyle w:val="VerbatimChar"/>
+        </w:rPr>
+        <w:t xml:space="preserve">&lt;INSERT ADDITIONAL INFORMATION AS APPROPRIATE&gt;</w:t>
+      </w:r>
+    </w:p>
+    <w:bookmarkEnd w:id="287"/>
+    <w:bookmarkEnd w:id="288"/>
+    <w:bookmarkStart w:id="292" w:name="cross-domain-solutions-cds"/>
+    <w:p>
+      <w:pPr>
+        <w:pStyle w:val="Heading2"/>
+      </w:pPr>
+      <w:r>
+        <w:t xml:space="preserve">Cross domain solutions (CDS)</w:t>
+      </w:r>
+    </w:p>
+    <w:bookmarkStart w:id="289" w:name="applicability-49"/>
+    <w:p>
+      <w:pPr>
+        <w:pStyle w:val="Heading3"/>
+      </w:pPr>
+      <w:r>
+        <w:t xml:space="preserve">Applicability</w:t>
+      </w:r>
+    </w:p>
+    <w:p>
+      <w:pPr>
+        <w:pStyle w:val="FirstParagraph"/>
+      </w:pPr>
+      <w:r>
+        <w:t xml:space="preserve">The section of the SSP is not applicable as</w:t>
+      </w:r>
+      <w:r>
+        <w:t xml:space="preserve"> </w:t>
+      </w:r>
+      <w:r>
+        <w:rPr>
+          <w:rStyle w:val="VerbatimChar"/>
+        </w:rPr>
+        <w:t xml:space="preserve">&lt;SYSTEM-NAME&gt;</w:t>
+      </w:r>
+      <w:r>
+        <w:t xml:space="preserve"> </w:t>
+      </w:r>
+      <w:r>
+        <w:t xml:space="preserve">does not include any CDSs, nor does it leverage the use of any CDSs within</w:t>
+      </w:r>
+      <w:r>
+        <w:t xml:space="preserve"> </w:t>
+      </w:r>
+      <w:r>
+        <w:rPr>
+          <w:rStyle w:val="VerbatimChar"/>
+        </w:rPr>
+        <w:t xml:space="preserve">&lt;ORGANISATION-NAME&gt;</w:t>
+      </w:r>
+      <w:r>
+        <w:t xml:space="preserve">. If and when CDSs are considered for future use as part of</w:t>
+      </w:r>
+      <w:r>
+        <w:t xml:space="preserve"> </w:t>
+      </w:r>
+      <w:r>
+        <w:rPr>
+          <w:rStyle w:val="VerbatimChar"/>
+        </w:rPr>
+        <w:t xml:space="preserve">&lt;SYSTEM-NAME&gt;</w:t>
+      </w:r>
+      <w:r>
+        <w:t xml:space="preserve">,</w:t>
+      </w:r>
+      <w:r>
+        <w:t xml:space="preserve"> </w:t>
+      </w:r>
+      <w:r>
+        <w:rPr>
+          <w:rStyle w:val="VerbatimChar"/>
+        </w:rPr>
+        <w:t xml:space="preserve">&lt;ORGANISATION-NAME&gt;</w:t>
+      </w:r>
+      <w:r>
+        <w:t xml:space="preserve"> </w:t>
+      </w:r>
+      <w:r>
+        <w:t xml:space="preserve">will assess and implement appropriate security controls in relation to their use at that time.</w:t>
+      </w:r>
+    </w:p>
+    <w:p>
+      <w:pPr>
+        <w:pStyle w:val="BodyText"/>
+      </w:pPr>
+      <w:r>
+        <w:rPr>
+          <w:rStyle w:val="VerbatimChar"/>
+        </w:rPr>
+        <w:t xml:space="preserve">&lt;INSERT ADDITIONAL INFORMATION AS APPROPRIATE&gt;</w:t>
+      </w:r>
+    </w:p>
+    <w:bookmarkEnd w:id="289"/>
+    <w:bookmarkStart w:id="290" w:name="X4d469c8d59f48c41659fea36345e0a17a2dc033"/>
+    <w:p>
+      <w:pPr>
+        <w:pStyle w:val="Heading3"/>
+      </w:pPr>
+      <w:r>
         <w:t xml:space="preserve">Organisational policies and processes implemented</w:t>
       </w:r>
     </w:p>
@@ -29161,7 +29342,7 @@
         <w:t xml:space="preserve"> </w:t>
       </w:r>
       <w:r>
-        <w:t xml:space="preserve">relating to</w:t>
+        <w:t xml:space="preserve">relating to CDSs.</w:t>
       </w:r>
     </w:p>
     <w:p>
@@ -29175,8 +29356,8 @@
         <w:t xml:space="preserve">&lt;INSERT ADDITIONAL INFORMATION AS APPROPRIATE&gt;</w:t>
       </w:r>
     </w:p>
-    <w:bookmarkEnd w:id="287"/>
-    <w:bookmarkStart w:id="288" w:name="technical-controls-implemented-48"/>
+    <w:bookmarkEnd w:id="290"/>
+    <w:bookmarkStart w:id="291" w:name="technical-controls-implemented-49"/>
     <w:p>
       <w:pPr>
         <w:pStyle w:val="Heading3"/>
@@ -29205,7 +29386,7 @@
         <w:t xml:space="preserve"> </w:t>
       </w:r>
       <w:r>
-        <w:t xml:space="preserve">relating to gateways.</w:t>
+        <w:t xml:space="preserve">relating to CDSs.</w:t>
       </w:r>
     </w:p>
     <w:p>
@@ -29219,199 +29400,18 @@
         <w:t xml:space="preserve">&lt;INSERT ADDITIONAL INFORMATION AS APPROPRIATE&gt;</w:t>
       </w:r>
     </w:p>
-    <w:bookmarkEnd w:id="288"/>
-    <w:bookmarkEnd w:id="289"/>
-    <w:bookmarkStart w:id="293" w:name="cross-domain-solutions-cds"/>
+    <w:bookmarkEnd w:id="291"/>
+    <w:bookmarkEnd w:id="292"/>
+    <w:bookmarkStart w:id="296" w:name="firewalls"/>
     <w:p>
       <w:pPr>
         <w:pStyle w:val="Heading2"/>
       </w:pPr>
       <w:r>
-        <w:t xml:space="preserve">Cross domain solutions (CDS)</w:t>
-      </w:r>
-    </w:p>
-    <w:bookmarkStart w:id="290" w:name="applicability-49"/>
-    <w:p>
-      <w:pPr>
-        <w:pStyle w:val="Heading3"/>
-      </w:pPr>
-      <w:r>
-        <w:t xml:space="preserve">Applicability</w:t>
-      </w:r>
-    </w:p>
-    <w:p>
-      <w:pPr>
-        <w:pStyle w:val="FirstParagraph"/>
-      </w:pPr>
-      <w:r>
-        <w:t xml:space="preserve">The section of the SSP is not applicable as</w:t>
-      </w:r>
-      <w:r>
-        <w:t xml:space="preserve"> </w:t>
-      </w:r>
-      <w:r>
-        <w:rPr>
-          <w:rStyle w:val="VerbatimChar"/>
-        </w:rPr>
-        <w:t xml:space="preserve">&lt;SYSTEM-NAME&gt;</w:t>
-      </w:r>
-      <w:r>
-        <w:t xml:space="preserve"> </w:t>
-      </w:r>
-      <w:r>
-        <w:t xml:space="preserve">does not include any CDSs, nor does it leverage the use of any CDSs within</w:t>
-      </w:r>
-      <w:r>
-        <w:t xml:space="preserve"> </w:t>
-      </w:r>
-      <w:r>
-        <w:rPr>
-          <w:rStyle w:val="VerbatimChar"/>
-        </w:rPr>
-        <w:t xml:space="preserve">&lt;ORGANISATION-NAME&gt;</w:t>
-      </w:r>
-      <w:r>
-        <w:t xml:space="preserve">. If and when CDSs are considered for future use as part of</w:t>
-      </w:r>
-      <w:r>
-        <w:t xml:space="preserve"> </w:t>
-      </w:r>
-      <w:r>
-        <w:rPr>
-          <w:rStyle w:val="VerbatimChar"/>
-        </w:rPr>
-        <w:t xml:space="preserve">&lt;SYSTEM-NAME&gt;</w:t>
-      </w:r>
-      <w:r>
-        <w:t xml:space="preserve">,</w:t>
-      </w:r>
-      <w:r>
-        <w:t xml:space="preserve"> </w:t>
-      </w:r>
-      <w:r>
-        <w:rPr>
-          <w:rStyle w:val="VerbatimChar"/>
-        </w:rPr>
-        <w:t xml:space="preserve">&lt;ORGANISATION-NAME&gt;</w:t>
-      </w:r>
-      <w:r>
-        <w:t xml:space="preserve"> </w:t>
-      </w:r>
-      <w:r>
-        <w:t xml:space="preserve">will assess and implement appropriate security controls in relation to their use at that time.</w:t>
-      </w:r>
-    </w:p>
-    <w:p>
-      <w:pPr>
-        <w:pStyle w:val="BodyText"/>
-      </w:pPr>
-      <w:r>
-        <w:rPr>
-          <w:rStyle w:val="VerbatimChar"/>
-        </w:rPr>
-        <w:t xml:space="preserve">&lt;INSERT ADDITIONAL INFORMATION AS APPROPRIATE&gt;</w:t>
-      </w:r>
-    </w:p>
-    <w:bookmarkEnd w:id="290"/>
-    <w:bookmarkStart w:id="291" w:name="X4d469c8d59f48c41659fea36345e0a17a2dc033"/>
-    <w:p>
-      <w:pPr>
-        <w:pStyle w:val="Heading3"/>
-      </w:pPr>
-      <w:r>
-        <w:t xml:space="preserve">Organisational policies and processes implemented</w:t>
-      </w:r>
-    </w:p>
-    <w:p>
-      <w:pPr>
-        <w:pStyle w:val="FirstParagraph"/>
-      </w:pPr>
-      <w:r>
-        <w:t xml:space="preserve">No organisational policies or processes have been implemented in</w:t>
-      </w:r>
-      <w:r>
-        <w:t xml:space="preserve"> </w:t>
-      </w:r>
-      <w:r>
-        <w:rPr>
-          <w:rStyle w:val="VerbatimChar"/>
-        </w:rPr>
-        <w:t xml:space="preserve">&lt;SYSTEM-NAME&gt;</w:t>
-      </w:r>
-      <w:r>
-        <w:t xml:space="preserve"> </w:t>
-      </w:r>
-      <w:r>
-        <w:t xml:space="preserve">relating to CDSs.</w:t>
-      </w:r>
-    </w:p>
-    <w:p>
-      <w:pPr>
-        <w:pStyle w:val="BodyText"/>
-      </w:pPr>
-      <w:r>
-        <w:rPr>
-          <w:rStyle w:val="VerbatimChar"/>
-        </w:rPr>
-        <w:t xml:space="preserve">&lt;INSERT ADDITIONAL INFORMATION AS APPROPRIATE&gt;</w:t>
-      </w:r>
-    </w:p>
-    <w:bookmarkEnd w:id="291"/>
-    <w:bookmarkStart w:id="292" w:name="technical-controls-implemented-49"/>
-    <w:p>
-      <w:pPr>
-        <w:pStyle w:val="Heading3"/>
-      </w:pPr>
-      <w:r>
-        <w:t xml:space="preserve">Technical controls implemented</w:t>
-      </w:r>
-    </w:p>
-    <w:p>
-      <w:pPr>
-        <w:pStyle w:val="FirstParagraph"/>
-      </w:pPr>
-      <w:r>
-        <w:t xml:space="preserve">No technical controls are implemented in</w:t>
-      </w:r>
-      <w:r>
-        <w:t xml:space="preserve"> </w:t>
-      </w:r>
-      <w:r>
-        <w:rPr>
-          <w:rStyle w:val="VerbatimChar"/>
-        </w:rPr>
-        <w:t xml:space="preserve">&lt;SYSTEM-NAME&gt;</w:t>
-      </w:r>
-      <w:r>
-        <w:t xml:space="preserve"> </w:t>
-      </w:r>
-      <w:r>
-        <w:t xml:space="preserve">relating to CDSs.</w:t>
-      </w:r>
-    </w:p>
-    <w:p>
-      <w:pPr>
-        <w:pStyle w:val="BodyText"/>
-      </w:pPr>
-      <w:r>
-        <w:rPr>
-          <w:rStyle w:val="VerbatimChar"/>
-        </w:rPr>
-        <w:t xml:space="preserve">&lt;INSERT ADDITIONAL INFORMATION AS APPROPRIATE&gt;</w:t>
-      </w:r>
-    </w:p>
-    <w:bookmarkEnd w:id="292"/>
-    <w:bookmarkEnd w:id="293"/>
-    <w:bookmarkStart w:id="297" w:name="firewalls"/>
-    <w:p>
-      <w:pPr>
-        <w:pStyle w:val="Heading2"/>
-      </w:pPr>
-      <w:r>
         <w:t xml:space="preserve">Firewalls</w:t>
       </w:r>
     </w:p>
-    <w:bookmarkStart w:id="294" w:name="applicability-50"/>
+    <w:bookmarkStart w:id="293" w:name="applicability-50"/>
     <w:p>
       <w:pPr>
         <w:pStyle w:val="Heading3"/>
@@ -29554,13 +29554,167 @@
         <w:t xml:space="preserve">&lt;INSERT ADDITIONAL INFORMATION AS APPROPRIATE&gt;</w:t>
       </w:r>
     </w:p>
+    <w:bookmarkEnd w:id="293"/>
+    <w:bookmarkStart w:id="294" w:name="Xbac25f0b6bfecabe7a9cbacd52da5ee9a921f35"/>
+    <w:p>
+      <w:pPr>
+        <w:pStyle w:val="Heading3"/>
+      </w:pPr>
+      <w:r>
+        <w:t xml:space="preserve">Organisational policies and processes implemented</w:t>
+      </w:r>
+    </w:p>
+    <w:p>
+      <w:pPr>
+        <w:pStyle w:val="FirstParagraph"/>
+      </w:pPr>
+      <w:r>
+        <w:t xml:space="preserve">No organisational policies or processes have been implemented in</w:t>
+      </w:r>
+      <w:r>
+        <w:t xml:space="preserve"> </w:t>
+      </w:r>
+      <w:r>
+        <w:rPr>
+          <w:rStyle w:val="VerbatimChar"/>
+        </w:rPr>
+        <w:t xml:space="preserve">&lt;SYSTEM-NAME&gt;</w:t>
+      </w:r>
+      <w:r>
+        <w:t xml:space="preserve"> </w:t>
+      </w:r>
+      <w:r>
+        <w:t xml:space="preserve">relating to firewalls.</w:t>
+      </w:r>
+    </w:p>
+    <w:p>
+      <w:pPr>
+        <w:pStyle w:val="BodyText"/>
+      </w:pPr>
+      <w:r>
+        <w:rPr>
+          <w:rStyle w:val="VerbatimChar"/>
+        </w:rPr>
+        <w:t xml:space="preserve">&lt;INSERT ADDITIONAL INFORMATION AS APPROPRIATE&gt;</w:t>
+      </w:r>
+    </w:p>
     <w:bookmarkEnd w:id="294"/>
-    <w:bookmarkStart w:id="295" w:name="Xbac25f0b6bfecabe7a9cbacd52da5ee9a921f35"/>
+    <w:bookmarkStart w:id="295" w:name="technical-controls-implemented-50"/>
     <w:p>
       <w:pPr>
         <w:pStyle w:val="Heading3"/>
       </w:pPr>
       <w:r>
+        <w:t xml:space="preserve">Technical controls implemented</w:t>
+      </w:r>
+    </w:p>
+    <w:p>
+      <w:pPr>
+        <w:pStyle w:val="FirstParagraph"/>
+      </w:pPr>
+      <w:r>
+        <w:t xml:space="preserve">No technical controls are implemented in</w:t>
+      </w:r>
+      <w:r>
+        <w:t xml:space="preserve"> </w:t>
+      </w:r>
+      <w:r>
+        <w:rPr>
+          <w:rStyle w:val="VerbatimChar"/>
+        </w:rPr>
+        <w:t xml:space="preserve">&lt;SYSTEM-NAME&gt;</w:t>
+      </w:r>
+      <w:r>
+        <w:t xml:space="preserve"> </w:t>
+      </w:r>
+      <w:r>
+        <w:t xml:space="preserve">relating to firewalls.</w:t>
+      </w:r>
+    </w:p>
+    <w:p>
+      <w:pPr>
+        <w:pStyle w:val="BodyText"/>
+      </w:pPr>
+      <w:r>
+        <w:rPr>
+          <w:rStyle w:val="VerbatimChar"/>
+        </w:rPr>
+        <w:t xml:space="preserve">&lt;INSERT ADDITIONAL INFORMATION AS APPROPRIATE&gt;</w:t>
+      </w:r>
+    </w:p>
+    <w:bookmarkEnd w:id="295"/>
+    <w:bookmarkEnd w:id="296"/>
+    <w:bookmarkStart w:id="300" w:name="diodes"/>
+    <w:p>
+      <w:pPr>
+        <w:pStyle w:val="Heading2"/>
+      </w:pPr>
+      <w:r>
+        <w:t xml:space="preserve">Diodes</w:t>
+      </w:r>
+    </w:p>
+    <w:bookmarkStart w:id="297" w:name="applicability-51"/>
+    <w:p>
+      <w:pPr>
+        <w:pStyle w:val="Heading3"/>
+      </w:pPr>
+      <w:r>
+        <w:t xml:space="preserve">Applicability</w:t>
+      </w:r>
+    </w:p>
+    <w:p>
+      <w:pPr>
+        <w:pStyle w:val="FirstParagraph"/>
+      </w:pPr>
+      <w:r>
+        <w:t xml:space="preserve">This section of the SSP is not applicable as</w:t>
+      </w:r>
+      <w:r>
+        <w:t xml:space="preserve"> </w:t>
+      </w:r>
+      <w:r>
+        <w:rPr>
+          <w:rStyle w:val="VerbatimChar"/>
+        </w:rPr>
+        <w:t xml:space="preserve">&lt;SYSTEM-NAME&gt;</w:t>
+      </w:r>
+      <w:r>
+        <w:t xml:space="preserve"> </w:t>
+      </w:r>
+      <w:r>
+        <w:t xml:space="preserve">does not include any diodes, nor does it leverage the use of any diodes within</w:t>
+      </w:r>
+      <w:r>
+        <w:t xml:space="preserve"> </w:t>
+      </w:r>
+      <w:r>
+        <w:rPr>
+          <w:rStyle w:val="VerbatimChar"/>
+        </w:rPr>
+        <w:t xml:space="preserve">&lt;ORGANISATION-NAME&gt;</w:t>
+      </w:r>
+      <w:r>
+        <w:t xml:space="preserve">.</w:t>
+      </w:r>
+    </w:p>
+    <w:p>
+      <w:pPr>
+        <w:pStyle w:val="BodyText"/>
+      </w:pPr>
+      <w:r>
+        <w:rPr>
+          <w:rStyle w:val="VerbatimChar"/>
+        </w:rPr>
+        <w:t xml:space="preserve">&lt;INSERT ADDITIONAL INFORMATION AS APPROPRIATE&gt;</w:t>
+      </w:r>
+    </w:p>
+    <w:bookmarkEnd w:id="297"/>
+    <w:bookmarkStart w:id="298" w:name="X7c3cb070827e6414c0268bfcf205e2fb523d078"/>
+    <w:p>
+      <w:pPr>
+        <w:pStyle w:val="Heading3"/>
+      </w:pPr>
+      <w:r>
         <w:t xml:space="preserve">Organisational policies and processes implemented</w:t>
       </w:r>
     </w:p>
@@ -29584,7 +29738,7 @@
         <w:t xml:space="preserve"> </w:t>
       </w:r>
       <w:r>
-        <w:t xml:space="preserve">relating to firewalls.</w:t>
+        <w:t xml:space="preserve">relating to diodes.</w:t>
       </w:r>
     </w:p>
     <w:p>
@@ -29598,8 +29752,8 @@
         <w:t xml:space="preserve">&lt;INSERT ADDITIONAL INFORMATION AS APPROPRIATE&gt;</w:t>
       </w:r>
     </w:p>
-    <w:bookmarkEnd w:id="295"/>
-    <w:bookmarkStart w:id="296" w:name="technical-controls-implemented-50"/>
+    <w:bookmarkEnd w:id="298"/>
+    <w:bookmarkStart w:id="299" w:name="technical-controls-implemented-51"/>
     <w:p>
       <w:pPr>
         <w:pStyle w:val="Heading3"/>
@@ -29628,7 +29782,7 @@
         <w:t xml:space="preserve"> </w:t>
       </w:r>
       <w:r>
-        <w:t xml:space="preserve">relating to firewalls.</w:t>
+        <w:t xml:space="preserve">relating to diodes.</w:t>
       </w:r>
     </w:p>
     <w:p>
@@ -29642,163 +29796,9 @@
         <w:t xml:space="preserve">&lt;INSERT ADDITIONAL INFORMATION AS APPROPRIATE&gt;</w:t>
       </w:r>
     </w:p>
-    <w:bookmarkEnd w:id="296"/>
-    <w:bookmarkEnd w:id="297"/>
-    <w:bookmarkStart w:id="301" w:name="diodes"/>
-    <w:p>
-      <w:pPr>
-        <w:pStyle w:val="Heading2"/>
-      </w:pPr>
-      <w:r>
-        <w:t xml:space="preserve">Diodes</w:t>
-      </w:r>
-    </w:p>
-    <w:bookmarkStart w:id="298" w:name="applicability-51"/>
-    <w:p>
-      <w:pPr>
-        <w:pStyle w:val="Heading3"/>
-      </w:pPr>
-      <w:r>
-        <w:t xml:space="preserve">Applicability</w:t>
-      </w:r>
-    </w:p>
-    <w:p>
-      <w:pPr>
-        <w:pStyle w:val="FirstParagraph"/>
-      </w:pPr>
-      <w:r>
-        <w:t xml:space="preserve">This section of the SSP is not applicable as</w:t>
-      </w:r>
-      <w:r>
-        <w:t xml:space="preserve"> </w:t>
-      </w:r>
-      <w:r>
-        <w:rPr>
-          <w:rStyle w:val="VerbatimChar"/>
-        </w:rPr>
-        <w:t xml:space="preserve">&lt;SYSTEM-NAME&gt;</w:t>
-      </w:r>
-      <w:r>
-        <w:t xml:space="preserve"> </w:t>
-      </w:r>
-      <w:r>
-        <w:t xml:space="preserve">does not include any diodes, nor does it leverage the use of any diodes within</w:t>
-      </w:r>
-      <w:r>
-        <w:t xml:space="preserve"> </w:t>
-      </w:r>
-      <w:r>
-        <w:rPr>
-          <w:rStyle w:val="VerbatimChar"/>
-        </w:rPr>
-        <w:t xml:space="preserve">&lt;ORGANISATION-NAME&gt;</w:t>
-      </w:r>
-      <w:r>
-        <w:t xml:space="preserve">.</w:t>
-      </w:r>
-    </w:p>
-    <w:p>
-      <w:pPr>
-        <w:pStyle w:val="BodyText"/>
-      </w:pPr>
-      <w:r>
-        <w:rPr>
-          <w:rStyle w:val="VerbatimChar"/>
-        </w:rPr>
-        <w:t xml:space="preserve">&lt;INSERT ADDITIONAL INFORMATION AS APPROPRIATE&gt;</w:t>
-      </w:r>
-    </w:p>
-    <w:bookmarkEnd w:id="298"/>
-    <w:bookmarkStart w:id="299" w:name="X7c3cb070827e6414c0268bfcf205e2fb523d078"/>
-    <w:p>
-      <w:pPr>
-        <w:pStyle w:val="Heading3"/>
-      </w:pPr>
-      <w:r>
-        <w:t xml:space="preserve">Organisational policies and processes implemented</w:t>
-      </w:r>
-    </w:p>
-    <w:p>
-      <w:pPr>
-        <w:pStyle w:val="FirstParagraph"/>
-      </w:pPr>
-      <w:r>
-        <w:t xml:space="preserve">No organisational policies or processes have been implemented in</w:t>
-      </w:r>
-      <w:r>
-        <w:t xml:space="preserve"> </w:t>
-      </w:r>
-      <w:r>
-        <w:rPr>
-          <w:rStyle w:val="VerbatimChar"/>
-        </w:rPr>
-        <w:t xml:space="preserve">&lt;SYSTEM-NAME&gt;</w:t>
-      </w:r>
-      <w:r>
-        <w:t xml:space="preserve"> </w:t>
-      </w:r>
-      <w:r>
-        <w:t xml:space="preserve">relating to diodes.</w:t>
-      </w:r>
-    </w:p>
-    <w:p>
-      <w:pPr>
-        <w:pStyle w:val="BodyText"/>
-      </w:pPr>
-      <w:r>
-        <w:rPr>
-          <w:rStyle w:val="VerbatimChar"/>
-        </w:rPr>
-        <w:t xml:space="preserve">&lt;INSERT ADDITIONAL INFORMATION AS APPROPRIATE&gt;</w:t>
-      </w:r>
-    </w:p>
     <w:bookmarkEnd w:id="299"/>
-    <w:bookmarkStart w:id="300" w:name="technical-controls-implemented-51"/>
-    <w:p>
-      <w:pPr>
-        <w:pStyle w:val="Heading3"/>
-      </w:pPr>
-      <w:r>
-        <w:t xml:space="preserve">Technical controls implemented</w:t>
-      </w:r>
-    </w:p>
-    <w:p>
-      <w:pPr>
-        <w:pStyle w:val="FirstParagraph"/>
-      </w:pPr>
-      <w:r>
-        <w:t xml:space="preserve">No technical controls are implemented in</w:t>
-      </w:r>
-      <w:r>
-        <w:t xml:space="preserve"> </w:t>
-      </w:r>
-      <w:r>
-        <w:rPr>
-          <w:rStyle w:val="VerbatimChar"/>
-        </w:rPr>
-        <w:t xml:space="preserve">&lt;SYSTEM-NAME&gt;</w:t>
-      </w:r>
-      <w:r>
-        <w:t xml:space="preserve"> </w:t>
-      </w:r>
-      <w:r>
-        <w:t xml:space="preserve">relating to diodes.</w:t>
-      </w:r>
-    </w:p>
-    <w:p>
-      <w:pPr>
-        <w:pStyle w:val="BodyText"/>
-      </w:pPr>
-      <w:r>
-        <w:rPr>
-          <w:rStyle w:val="VerbatimChar"/>
-        </w:rPr>
-        <w:t xml:space="preserve">&lt;INSERT ADDITIONAL INFORMATION AS APPROPRIATE&gt;</w:t>
-      </w:r>
-    </w:p>
     <w:bookmarkEnd w:id="300"/>
-    <w:bookmarkEnd w:id="301"/>
-    <w:bookmarkStart w:id="305" w:name="web-proxies"/>
+    <w:bookmarkStart w:id="304" w:name="web-proxies"/>
     <w:p>
       <w:pPr>
         <w:pStyle w:val="Heading2"/>
@@ -29864,7 +29864,7 @@
         </w:tc>
       </w:tr>
     </w:tbl>
-    <w:bookmarkStart w:id="302" w:name="applicability-52"/>
+    <w:bookmarkStart w:id="301" w:name="applicability-52"/>
     <w:p>
       <w:pPr>
         <w:pStyle w:val="Heading3"/>
@@ -29928,8 +29928,8 @@
         <w:t xml:space="preserve">&lt;INSERT ADDITIONAL INFORMATION AS APPROPRIATE&gt;</w:t>
       </w:r>
     </w:p>
-    <w:bookmarkEnd w:id="302"/>
-    <w:bookmarkStart w:id="303" w:name="X18a4b7060b234c9786ec8aaa88c951c18378126"/>
+    <w:bookmarkEnd w:id="301"/>
+    <w:bookmarkStart w:id="302" w:name="X18a4b7060b234c9786ec8aaa88c951c18378126"/>
     <w:p>
       <w:pPr>
         <w:pStyle w:val="Heading3"/>
@@ -29995,80 +29995,80 @@
         <w:t xml:space="preserve">&lt;INSERT ADDITIONAL INFORMATION AS APPROPRIATE&gt;</w:t>
       </w:r>
     </w:p>
+    <w:bookmarkEnd w:id="302"/>
+    <w:bookmarkStart w:id="303" w:name="technical-controls-implemented-52"/>
+    <w:p>
+      <w:pPr>
+        <w:pStyle w:val="Heading3"/>
+      </w:pPr>
+      <w:r>
+        <w:t xml:space="preserve">Technical controls implemented</w:t>
+      </w:r>
+    </w:p>
+    <w:p>
+      <w:pPr>
+        <w:pStyle w:val="FirstParagraph"/>
+      </w:pPr>
+      <w:r>
+        <w:t xml:space="preserve">All</w:t>
+      </w:r>
+      <w:r>
+        <w:t xml:space="preserve"> </w:t>
+      </w:r>
+      <w:r>
+        <w:rPr>
+          <w:rStyle w:val="VerbatimChar"/>
+        </w:rPr>
+        <w:t xml:space="preserve">&lt;SYSTEM-NAME&gt;</w:t>
+      </w:r>
+      <w:r>
+        <w:t xml:space="preserve"> </w:t>
+      </w:r>
+      <w:r>
+        <w:t xml:space="preserve">web access, including that of internal servers, is configured to be conducted through</w:t>
+      </w:r>
+      <w:r>
+        <w:t xml:space="preserve"> </w:t>
+      </w:r>
+      <w:r>
+        <w:rPr>
+          <w:rStyle w:val="VerbatimChar"/>
+        </w:rPr>
+        <w:t xml:space="preserve">&lt;ORGANISATION-NAME&gt;</w:t>
+      </w:r>
+      <w:r>
+        <w:t xml:space="preserve">’s</w:t>
+      </w:r>
+      <w:r>
+        <w:t xml:space="preserve"> </w:t>
+      </w:r>
+      <w:r>
+        <w:rPr>
+          <w:rStyle w:val="VerbatimChar"/>
+        </w:rPr>
+        <w:t xml:space="preserve">GATEWAY-SYSTEM</w:t>
+      </w:r>
+      <w:r>
+        <w:t xml:space="preserve"> </w:t>
+      </w:r>
+      <w:r>
+        <w:t xml:space="preserve">web proxy.</w:t>
+      </w:r>
+    </w:p>
+    <w:p>
+      <w:pPr>
+        <w:pStyle w:val="BodyText"/>
+      </w:pPr>
+      <w:r>
+        <w:rPr>
+          <w:rStyle w:val="VerbatimChar"/>
+        </w:rPr>
+        <w:t xml:space="preserve">&lt;INSERT ADDITIONAL INFORMATION AS APPROPRIATE&gt;</w:t>
+      </w:r>
+    </w:p>
     <w:bookmarkEnd w:id="303"/>
-    <w:bookmarkStart w:id="304" w:name="technical-controls-implemented-52"/>
-    <w:p>
-      <w:pPr>
-        <w:pStyle w:val="Heading3"/>
-      </w:pPr>
-      <w:r>
-        <w:t xml:space="preserve">Technical controls implemented</w:t>
-      </w:r>
-    </w:p>
-    <w:p>
-      <w:pPr>
-        <w:pStyle w:val="FirstParagraph"/>
-      </w:pPr>
-      <w:r>
-        <w:t xml:space="preserve">All</w:t>
-      </w:r>
-      <w:r>
-        <w:t xml:space="preserve"> </w:t>
-      </w:r>
-      <w:r>
-        <w:rPr>
-          <w:rStyle w:val="VerbatimChar"/>
-        </w:rPr>
-        <w:t xml:space="preserve">&lt;SYSTEM-NAME&gt;</w:t>
-      </w:r>
-      <w:r>
-        <w:t xml:space="preserve"> </w:t>
-      </w:r>
-      <w:r>
-        <w:t xml:space="preserve">web access, including that of internal servers, is configured to be conducted through</w:t>
-      </w:r>
-      <w:r>
-        <w:t xml:space="preserve"> </w:t>
-      </w:r>
-      <w:r>
-        <w:rPr>
-          <w:rStyle w:val="VerbatimChar"/>
-        </w:rPr>
-        <w:t xml:space="preserve">&lt;ORGANISATION-NAME&gt;</w:t>
-      </w:r>
-      <w:r>
-        <w:t xml:space="preserve">’s</w:t>
-      </w:r>
-      <w:r>
-        <w:t xml:space="preserve"> </w:t>
-      </w:r>
-      <w:r>
-        <w:rPr>
-          <w:rStyle w:val="VerbatimChar"/>
-        </w:rPr>
-        <w:t xml:space="preserve">GATEWAY-SYSTEM</w:t>
-      </w:r>
-      <w:r>
-        <w:t xml:space="preserve"> </w:t>
-      </w:r>
-      <w:r>
-        <w:t xml:space="preserve">web proxy.</w:t>
-      </w:r>
-    </w:p>
-    <w:p>
-      <w:pPr>
-        <w:pStyle w:val="BodyText"/>
-      </w:pPr>
-      <w:r>
-        <w:rPr>
-          <w:rStyle w:val="VerbatimChar"/>
-        </w:rPr>
-        <w:t xml:space="preserve">&lt;INSERT ADDITIONAL INFORMATION AS APPROPRIATE&gt;</w:t>
-      </w:r>
-    </w:p>
     <w:bookmarkEnd w:id="304"/>
-    <w:bookmarkEnd w:id="305"/>
-    <w:bookmarkStart w:id="309" w:name="web-content-filters"/>
+    <w:bookmarkStart w:id="308" w:name="web-content-filters"/>
     <w:p>
       <w:pPr>
         <w:pStyle w:val="Heading2"/>
@@ -30077,7 +30077,7 @@
         <w:t xml:space="preserve">Web content filters</w:t>
       </w:r>
     </w:p>
-    <w:bookmarkStart w:id="306" w:name="applicability-53"/>
+    <w:bookmarkStart w:id="305" w:name="applicability-53"/>
     <w:p>
       <w:pPr>
         <w:pStyle w:val="Heading3"/>
@@ -30233,8 +30233,8 @@
         <w:t xml:space="preserve">&lt;INSERT ADDITIONAL INFORMATION AS APPROPRIATE&gt;</w:t>
       </w:r>
     </w:p>
-    <w:bookmarkEnd w:id="306"/>
-    <w:bookmarkStart w:id="307" w:name="X3415bbb0e1192a84ad2453f821cbd513afbff7d"/>
+    <w:bookmarkEnd w:id="305"/>
+    <w:bookmarkStart w:id="306" w:name="X3415bbb0e1192a84ad2453f821cbd513afbff7d"/>
     <w:p>
       <w:pPr>
         <w:pStyle w:val="Heading3"/>
@@ -30303,8 +30303,8 @@
         <w:t xml:space="preserve">&lt;INSERT ADDITIONAL INFORMATION AS APPROPRIATE&gt;</w:t>
       </w:r>
     </w:p>
-    <w:bookmarkEnd w:id="307"/>
-    <w:bookmarkStart w:id="308" w:name="technical-controls-implemented-53"/>
+    <w:bookmarkEnd w:id="306"/>
+    <w:bookmarkStart w:id="307" w:name="technical-controls-implemented-53"/>
     <w:p>
       <w:pPr>
         <w:pStyle w:val="Heading3"/>
@@ -30471,9 +30471,9 @@
         <w:t xml:space="preserve">&lt;INSERT ADDITIONAL INFORMATION AS APPROPRIATE&gt;</w:t>
       </w:r>
     </w:p>
+    <w:bookmarkEnd w:id="307"/>
     <w:bookmarkEnd w:id="308"/>
-    <w:bookmarkEnd w:id="309"/>
-    <w:bookmarkStart w:id="313" w:name="content-filtering"/>
+    <w:bookmarkStart w:id="312" w:name="content-filtering"/>
     <w:p>
       <w:pPr>
         <w:pStyle w:val="Heading2"/>
@@ -30482,7 +30482,7 @@
         <w:t xml:space="preserve">Content filtering</w:t>
       </w:r>
     </w:p>
-    <w:bookmarkStart w:id="310" w:name="applicability-54"/>
+    <w:bookmarkStart w:id="309" w:name="applicability-54"/>
     <w:p>
       <w:pPr>
         <w:pStyle w:val="Heading3"/>
@@ -30650,8 +30650,8 @@
         <w:t xml:space="preserve">&lt;INSERT ADDITIONAL INFORMATION AS APPROPRIATE&gt;</w:t>
       </w:r>
     </w:p>
-    <w:bookmarkEnd w:id="310"/>
-    <w:bookmarkStart w:id="311" w:name="X00aafc839852d836c071c0b64f8ceb047d9ff23"/>
+    <w:bookmarkEnd w:id="309"/>
+    <w:bookmarkStart w:id="310" w:name="X00aafc839852d836c071c0b64f8ceb047d9ff23"/>
     <w:p>
       <w:pPr>
         <w:pStyle w:val="Heading3"/>
@@ -30720,8 +30720,8 @@
         <w:t xml:space="preserve">&lt;INSERT ADDITIONAL INFORMATION AS APPROPRIATE&gt;</w:t>
       </w:r>
     </w:p>
-    <w:bookmarkEnd w:id="311"/>
-    <w:bookmarkStart w:id="312" w:name="technical-controls-implemented-54"/>
+    <w:bookmarkEnd w:id="310"/>
+    <w:bookmarkStart w:id="311" w:name="technical-controls-implemented-54"/>
     <w:p>
       <w:pPr>
         <w:pStyle w:val="Heading3"/>
@@ -30939,24 +30939,107 @@
         <w:t xml:space="preserve">&lt;INSERT ADDITIONAL INFORMATION AS APPROPRIATE&gt;</w:t>
       </w:r>
     </w:p>
+    <w:bookmarkEnd w:id="311"/>
     <w:bookmarkEnd w:id="312"/>
+    <w:bookmarkStart w:id="316" w:name="peripheral-switches"/>
+    <w:p>
+      <w:pPr>
+        <w:pStyle w:val="Heading2"/>
+      </w:pPr>
+      <w:r>
+        <w:t xml:space="preserve">Peripheral switches</w:t>
+      </w:r>
+    </w:p>
+    <w:bookmarkStart w:id="313" w:name="applicability-55"/>
+    <w:p>
+      <w:pPr>
+        <w:pStyle w:val="Heading3"/>
+      </w:pPr>
+      <w:r>
+        <w:t xml:space="preserve">Applicability</w:t>
+      </w:r>
+    </w:p>
+    <w:p>
+      <w:pPr>
+        <w:pStyle w:val="FirstParagraph"/>
+      </w:pPr>
+      <w:r>
+        <w:t xml:space="preserve">This section of the SSP is not applicable as</w:t>
+      </w:r>
+      <w:r>
+        <w:t xml:space="preserve"> </w:t>
+      </w:r>
+      <w:r>
+        <w:rPr>
+          <w:rStyle w:val="VerbatimChar"/>
+        </w:rPr>
+        <w:t xml:space="preserve">&lt;SYSTEM-NAME&gt;</w:t>
+      </w:r>
+      <w:r>
+        <w:t xml:space="preserve"> </w:t>
+      </w:r>
+      <w:r>
+        <w:t xml:space="preserve">does not include any peripheral switches, nor does it leverage the use of peripheral switches within</w:t>
+      </w:r>
+      <w:r>
+        <w:t xml:space="preserve"> </w:t>
+      </w:r>
+      <w:r>
+        <w:rPr>
+          <w:rStyle w:val="VerbatimChar"/>
+        </w:rPr>
+        <w:t xml:space="preserve">&lt;ORGANISATION-NAME&gt;</w:t>
+      </w:r>
+      <w:r>
+        <w:t xml:space="preserve">. If and when peripheral switches are considered for future use as part of</w:t>
+      </w:r>
+      <w:r>
+        <w:t xml:space="preserve"> </w:t>
+      </w:r>
+      <w:r>
+        <w:rPr>
+          <w:rStyle w:val="VerbatimChar"/>
+        </w:rPr>
+        <w:t xml:space="preserve">&lt;SYSTEM-NAME&gt;</w:t>
+      </w:r>
+      <w:r>
+        <w:t xml:space="preserve">,</w:t>
+      </w:r>
+      <w:r>
+        <w:t xml:space="preserve"> </w:t>
+      </w:r>
+      <w:r>
+        <w:rPr>
+          <w:rStyle w:val="VerbatimChar"/>
+        </w:rPr>
+        <w:t xml:space="preserve">&lt;ORGANISATION-NAME&gt;</w:t>
+      </w:r>
+      <w:r>
+        <w:t xml:space="preserve"> </w:t>
+      </w:r>
+      <w:r>
+        <w:t xml:space="preserve">will assess and implement appropriate security controls in relation to their use at that time.</w:t>
+      </w:r>
+    </w:p>
+    <w:p>
+      <w:pPr>
+        <w:pStyle w:val="BodyText"/>
+      </w:pPr>
+      <w:r>
+        <w:rPr>
+          <w:rStyle w:val="VerbatimChar"/>
+        </w:rPr>
+        <w:t xml:space="preserve">&lt;INSERT ADDITIONAL INFORMATION AS APPROPRIATE&gt;</w:t>
+      </w:r>
+    </w:p>
     <w:bookmarkEnd w:id="313"/>
-    <w:bookmarkStart w:id="317" w:name="peripheral-switches"/>
-    <w:p>
-      <w:pPr>
-        <w:pStyle w:val="Heading2"/>
-      </w:pPr>
-      <w:r>
-        <w:t xml:space="preserve">Peripheral switches</w:t>
-      </w:r>
-    </w:p>
-    <w:bookmarkStart w:id="314" w:name="applicability-55"/>
+    <w:bookmarkStart w:id="314" w:name="Xca93f25732afc88d4f6c08590602d64d8a8ed5e"/>
     <w:p>
       <w:pPr>
         <w:pStyle w:val="Heading3"/>
       </w:pPr>
       <w:r>
-        <w:t xml:space="preserve">Applicability</w:t>
+        <w:t xml:space="preserve">Organisational policies and processes implemented</w:t>
       </w:r>
     </w:p>
     <w:p>
@@ -30964,7 +31047,7 @@
         <w:pStyle w:val="FirstParagraph"/>
       </w:pPr>
       <w:r>
-        <w:t xml:space="preserve">This section of the SSP is not applicable as</w:t>
+        <w:t xml:space="preserve">No organisational policies or processes have been implemented in</w:t>
       </w:r>
       <w:r>
         <w:t xml:space="preserve"> </w:t>
@@ -30979,46 +31062,7 @@
         <w:t xml:space="preserve"> </w:t>
       </w:r>
       <w:r>
-        <w:t xml:space="preserve">does not include any peripheral switches, nor does it leverage the use of peripheral switches within</w:t>
-      </w:r>
-      <w:r>
-        <w:t xml:space="preserve"> </w:t>
-      </w:r>
-      <w:r>
-        <w:rPr>
-          <w:rStyle w:val="VerbatimChar"/>
-        </w:rPr>
-        <w:t xml:space="preserve">&lt;ORGANISATION-NAME&gt;</w:t>
-      </w:r>
-      <w:r>
-        <w:t xml:space="preserve">. If and when peripheral switches are considered for future use as part of</w:t>
-      </w:r>
-      <w:r>
-        <w:t xml:space="preserve"> </w:t>
-      </w:r>
-      <w:r>
-        <w:rPr>
-          <w:rStyle w:val="VerbatimChar"/>
-        </w:rPr>
-        <w:t xml:space="preserve">&lt;SYSTEM-NAME&gt;</w:t>
-      </w:r>
-      <w:r>
-        <w:t xml:space="preserve">,</w:t>
-      </w:r>
-      <w:r>
-        <w:t xml:space="preserve"> </w:t>
-      </w:r>
-      <w:r>
-        <w:rPr>
-          <w:rStyle w:val="VerbatimChar"/>
-        </w:rPr>
-        <w:t xml:space="preserve">&lt;ORGANISATION-NAME&gt;</w:t>
-      </w:r>
-      <w:r>
-        <w:t xml:space="preserve"> </w:t>
-      </w:r>
-      <w:r>
-        <w:t xml:space="preserve">will assess and implement appropriate security controls in relation to their use at that time.</w:t>
+        <w:t xml:space="preserve">relating to peripheral switches.</w:t>
       </w:r>
     </w:p>
     <w:p>
@@ -31033,51 +31077,7 @@
       </w:r>
     </w:p>
     <w:bookmarkEnd w:id="314"/>
-    <w:bookmarkStart w:id="315" w:name="Xca93f25732afc88d4f6c08590602d64d8a8ed5e"/>
-    <w:p>
-      <w:pPr>
-        <w:pStyle w:val="Heading3"/>
-      </w:pPr>
-      <w:r>
-        <w:t xml:space="preserve">Organisational policies and processes implemented</w:t>
-      </w:r>
-    </w:p>
-    <w:p>
-      <w:pPr>
-        <w:pStyle w:val="FirstParagraph"/>
-      </w:pPr>
-      <w:r>
-        <w:t xml:space="preserve">No organisational policies or processes have been implemented in</w:t>
-      </w:r>
-      <w:r>
-        <w:t xml:space="preserve"> </w:t>
-      </w:r>
-      <w:r>
-        <w:rPr>
-          <w:rStyle w:val="VerbatimChar"/>
-        </w:rPr>
-        <w:t xml:space="preserve">&lt;SYSTEM-NAME&gt;</w:t>
-      </w:r>
-      <w:r>
-        <w:t xml:space="preserve"> </w:t>
-      </w:r>
-      <w:r>
-        <w:t xml:space="preserve">relating to peripheral switches.</w:t>
-      </w:r>
-    </w:p>
-    <w:p>
-      <w:pPr>
-        <w:pStyle w:val="BodyText"/>
-      </w:pPr>
-      <w:r>
-        <w:rPr>
-          <w:rStyle w:val="VerbatimChar"/>
-        </w:rPr>
-        <w:t xml:space="preserve">&lt;INSERT ADDITIONAL INFORMATION AS APPROPRIATE&gt;</w:t>
-      </w:r>
-    </w:p>
-    <w:bookmarkEnd w:id="315"/>
-    <w:bookmarkStart w:id="316" w:name="technical-controls-implemented-55"/>
+    <w:bookmarkStart w:id="315" w:name="technical-controls-implemented-55"/>
     <w:p>
       <w:pPr>
         <w:pStyle w:val="Heading3"/>
@@ -31265,10 +31265,10 @@
         <w:br w:type="page"/>
       </w:r>
     </w:p>
+    <w:bookmarkEnd w:id="315"/>
     <w:bookmarkEnd w:id="316"/>
     <w:bookmarkEnd w:id="317"/>
-    <w:bookmarkEnd w:id="318"/>
-    <w:bookmarkStart w:id="323" w:name="Xf2ee01d14faf1d5463e6252f8fbad9017b949ed"/>
+    <w:bookmarkStart w:id="322" w:name="Xb0ae2b9900a29c9c1a405305a1dc0044040121b"/>
     <w:p>
       <w:pPr>
         <w:pStyle w:val="Heading1"/>
@@ -31360,7 +31360,7 @@
         </w:tc>
       </w:tr>
     </w:tbl>
-    <w:bookmarkStart w:id="322" w:name="data-transfers"/>
+    <w:bookmarkStart w:id="321" w:name="data-transfers"/>
     <w:p>
       <w:pPr>
         <w:pStyle w:val="Heading2"/>
@@ -31369,7 +31369,7 @@
         <w:t xml:space="preserve">Data transfers</w:t>
       </w:r>
     </w:p>
-    <w:bookmarkStart w:id="319" w:name="applicability-56"/>
+    <w:bookmarkStart w:id="318" w:name="applicability-56"/>
     <w:p>
       <w:pPr>
         <w:pStyle w:val="Heading3"/>
@@ -31409,8 +31409,8 @@
         <w:t xml:space="preserve">&lt;INSERT ADDITIONAL INFORMATION AS APPROPRIATE&gt;</w:t>
       </w:r>
     </w:p>
-    <w:bookmarkEnd w:id="319"/>
-    <w:bookmarkStart w:id="320" w:name="X26ab716a1e7d335b1ce87a5bb44f52e2c9c1a7a"/>
+    <w:bookmarkEnd w:id="318"/>
+    <w:bookmarkStart w:id="319" w:name="X26ab716a1e7d335b1ce87a5bb44f52e2c9c1a7a"/>
     <w:p>
       <w:pPr>
         <w:pStyle w:val="Heading3"/>
@@ -31531,8 +31531,8 @@
         <w:t xml:space="preserve">&lt;INSERT ADDITIONAL INFORMATION AS APPROPRIATE&gt;</w:t>
       </w:r>
     </w:p>
-    <w:bookmarkEnd w:id="320"/>
-    <w:bookmarkStart w:id="321" w:name="technical-controls-implemented-56"/>
+    <w:bookmarkEnd w:id="319"/>
+    <w:bookmarkStart w:id="320" w:name="technical-controls-implemented-56"/>
     <w:p>
       <w:pPr>
         <w:pStyle w:val="Heading3"/>
@@ -31679,9 +31679,9 @@
         </w:r>
       </w:hyperlink>
     </w:p>
+    <w:bookmarkEnd w:id="320"/>
     <w:bookmarkEnd w:id="321"/>
     <w:bookmarkEnd w:id="322"/>
-    <w:bookmarkEnd w:id="323"/>
     <w:sectPr>
       <w:headerReference r:id="rId9" w:type="default"/>
       <w:footerReference r:id="rId10" w:type="default"/>
@@ -35776,297 +35776,4 @@
     </a:ext>
   </a:extLst>
 </a:theme>
-</file>
-
-<file path=customXml/item1.xml><?xml version="1.0" encoding="utf-8"?>
-<ct:contentTypeSchema xmlns:ct="http://schemas.microsoft.com/office/2006/metadata/contentType" xmlns:ma="http://schemas.microsoft.com/office/2006/metadata/properties/metaAttributes" ct:_="" ma:_="" ma:contentTypeName="Document" ma:contentTypeID="0x01010038AF5AF03D1FA34D8C43F58647E63194" ma:contentTypeVersion="18" ma:contentTypeDescription="Create a new document." ma:contentTypeScope="" ma:versionID="b652b46907456b520e0ad6b439878b9f">
-  <xsd:schema xmlns:xsd="http://www.w3.org/2001/XMLSchema" xmlns:xs="http://www.w3.org/2001/XMLSchema" xmlns:p="http://schemas.microsoft.com/office/2006/metadata/properties" xmlns:ns1="http://schemas.microsoft.com/sharepoint/v3" xmlns:ns2="f0ad2f87-0824-4448-a1eb-e3cf4a630cc0" xmlns:ns3="f7e3128a-af52-485e-b08a-df488db80240" targetNamespace="http://schemas.microsoft.com/office/2006/metadata/properties" ma:root="true" ma:fieldsID="b95478d491ae8478e04a1ac7460127eb" ns1:_="" ns2:_="" ns3:_="">
-    <xsd:import namespace="http://schemas.microsoft.com/sharepoint/v3"/>
-    <xsd:import namespace="f0ad2f87-0824-4448-a1eb-e3cf4a630cc0"/>
-    <xsd:import namespace="f7e3128a-af52-485e-b08a-df488db80240"/>
-    <xsd:element name="properties">
-      <xsd:complexType>
-        <xsd:sequence>
-          <xsd:element name="documentManagement">
-            <xsd:complexType>
-              <xsd:all>
-                <xsd:element ref="ns2:MediaServiceMetadata" minOccurs="0"/>
-                <xsd:element ref="ns2:MediaServiceFastMetadata" minOccurs="0"/>
-                <xsd:element ref="ns2:MediaServiceObjectDetectorVersions" minOccurs="0"/>
-                <xsd:element ref="ns3:SharedWithUsers" minOccurs="0"/>
-                <xsd:element ref="ns3:SharedWithDetails" minOccurs="0"/>
-                <xsd:element ref="ns1:_ip_UnifiedCompliancePolicyProperties" minOccurs="0"/>
-                <xsd:element ref="ns1:_ip_UnifiedCompliancePolicyUIAction" minOccurs="0"/>
-                <xsd:element ref="ns2:lcf76f155ced4ddcb4097134ff3c332f" minOccurs="0"/>
-                <xsd:element ref="ns3:TaxCatchAll" minOccurs="0"/>
-                <xsd:element ref="ns2:MediaServiceOCR" minOccurs="0"/>
-                <xsd:element ref="ns2:MediaServiceGenerationTime" minOccurs="0"/>
-                <xsd:element ref="ns2:MediaServiceEventHashCode" minOccurs="0"/>
-                <xsd:element ref="ns2:MediaServiceDateTaken" minOccurs="0"/>
-                <xsd:element ref="ns2:MediaLengthInSeconds" minOccurs="0"/>
-                <xsd:element ref="ns2:MediaServiceSearchProperties" minOccurs="0"/>
-                <xsd:element ref="ns2:MediaServiceLocation" minOccurs="0"/>
-                <xsd:element ref="ns2:ArchivedinObjective" minOccurs="0"/>
-              </xsd:all>
-            </xsd:complexType>
-          </xsd:element>
-        </xsd:sequence>
-      </xsd:complexType>
-    </xsd:element>
-  </xsd:schema>
-  <xsd:schema xmlns:xsd="http://www.w3.org/2001/XMLSchema" xmlns:xs="http://www.w3.org/2001/XMLSchema" xmlns:dms="http://schemas.microsoft.com/office/2006/documentManagement/types" xmlns:pc="http://schemas.microsoft.com/office/infopath/2007/PartnerControls" targetNamespace="http://schemas.microsoft.com/sharepoint/v3" elementFormDefault="qualified">
-    <xsd:import namespace="http://schemas.microsoft.com/office/2006/documentManagement/types"/>
-    <xsd:import namespace="http://schemas.microsoft.com/office/infopath/2007/PartnerControls"/>
-    <xsd:element name="_ip_UnifiedCompliancePolicyProperties" ma:index="13" nillable="true" ma:displayName="Unified Compliance Policy Properties" ma:hidden="true" ma:internalName="_ip_UnifiedCompliancePolicyProperties">
-      <xsd:simpleType>
-        <xsd:restriction base="dms:Note"/>
-      </xsd:simpleType>
-    </xsd:element>
-    <xsd:element name="_ip_UnifiedCompliancePolicyUIAction" ma:index="14" nillable="true" ma:displayName="Unified Compliance Policy UI Action" ma:hidden="true" ma:internalName="_ip_UnifiedCompliancePolicyUIAction">
-      <xsd:simpleType>
-        <xsd:restriction base="dms:Text"/>
-      </xsd:simpleType>
-    </xsd:element>
-  </xsd:schema>
-  <xsd:schema xmlns:xsd="http://www.w3.org/2001/XMLSchema" xmlns:xs="http://www.w3.org/2001/XMLSchema" xmlns:dms="http://schemas.microsoft.com/office/2006/documentManagement/types" xmlns:pc="http://schemas.microsoft.com/office/infopath/2007/PartnerControls" targetNamespace="f0ad2f87-0824-4448-a1eb-e3cf4a630cc0" elementFormDefault="qualified">
-    <xsd:import namespace="http://schemas.microsoft.com/office/2006/documentManagement/types"/>
-    <xsd:import namespace="http://schemas.microsoft.com/office/infopath/2007/PartnerControls"/>
-    <xsd:element name="MediaServiceMetadata" ma:index="8" nillable="true" ma:displayName="MediaServiceMetadata" ma:hidden="true" ma:internalName="MediaServiceMetadata" ma:readOnly="true">
-      <xsd:simpleType>
-        <xsd:restriction base="dms:Note"/>
-      </xsd:simpleType>
-    </xsd:element>
-    <xsd:element name="MediaServiceFastMetadata" ma:index="9" nillable="true" ma:displayName="MediaServiceFastMetadata" ma:hidden="true" ma:internalName="MediaServiceFastMetadata" ma:readOnly="true">
-      <xsd:simpleType>
-        <xsd:restriction base="dms:Note"/>
-      </xsd:simpleType>
-    </xsd:element>
-    <xsd:element name="MediaServiceObjectDetectorVersions" ma:index="10" nillable="true" ma:displayName="MediaServiceObjectDetectorVersions" ma:hidden="true" ma:indexed="true" ma:internalName="MediaServiceObjectDetectorVersions" ma:readOnly="true">
-      <xsd:simpleType>
-        <xsd:restriction base="dms:Text"/>
-      </xsd:simpleType>
-    </xsd:element>
-    <xsd:element name="lcf76f155ced4ddcb4097134ff3c332f" ma:index="16" nillable="true" ma:taxonomy="true" ma:internalName="lcf76f155ced4ddcb4097134ff3c332f" ma:taxonomyFieldName="MediaServiceImageTags" ma:displayName="Image Tags" ma:readOnly="false" ma:fieldId="{5cf76f15-5ced-4ddc-b409-7134ff3c332f}" ma:taxonomyMulti="true" ma:sspId="03f5babd-0f13-4888-ba01-6c77ec70ef45" ma:termSetId="09814cd3-568e-fe90-9814-8d621ff8fb84" ma:anchorId="fba54fb3-c3e1-fe81-a776-ca4b69148c4d" ma:open="true" ma:isKeyword="false">
-      <xsd:complexType>
-        <xsd:sequence>
-          <xsd:element ref="pc:Terms" minOccurs="0" maxOccurs="1"/>
-        </xsd:sequence>
-      </xsd:complexType>
-    </xsd:element>
-    <xsd:element name="MediaServiceOCR" ma:index="18" nillable="true" ma:displayName="Extracted Text" ma:internalName="MediaServiceOCR" ma:readOnly="true">
-      <xsd:simpleType>
-        <xsd:restriction base="dms:Note">
-          <xsd:maxLength value="255"/>
-        </xsd:restriction>
-      </xsd:simpleType>
-    </xsd:element>
-    <xsd:element name="MediaServiceGenerationTime" ma:index="19" nillable="true" ma:displayName="MediaServiceGenerationTime" ma:hidden="true" ma:internalName="MediaServiceGenerationTime" ma:readOnly="true">
-      <xsd:simpleType>
-        <xsd:restriction base="dms:Text"/>
-      </xsd:simpleType>
-    </xsd:element>
-    <xsd:element name="MediaServiceEventHashCode" ma:index="20" nillable="true" ma:displayName="MediaServiceEventHashCode" ma:hidden="true" ma:internalName="MediaServiceEventHashCode" ma:readOnly="true">
-      <xsd:simpleType>
-        <xsd:restriction base="dms:Text"/>
-      </xsd:simpleType>
-    </xsd:element>
-    <xsd:element name="MediaServiceDateTaken" ma:index="21" nillable="true" ma:displayName="MediaServiceDateTaken" ma:hidden="true" ma:indexed="true" ma:internalName="MediaServiceDateTaken" ma:readOnly="true">
-      <xsd:simpleType>
-        <xsd:restriction base="dms:Text"/>
-      </xsd:simpleType>
-    </xsd:element>
-    <xsd:element name="MediaLengthInSeconds" ma:index="22" nillable="true" ma:displayName="MediaLengthInSeconds" ma:hidden="true" ma:internalName="MediaLengthInSeconds" ma:readOnly="true">
-      <xsd:simpleType>
-        <xsd:restriction base="dms:Unknown"/>
-      </xsd:simpleType>
-    </xsd:element>
-    <xsd:element name="MediaServiceSearchProperties" ma:index="23" nillable="true" ma:displayName="MediaServiceSearchProperties" ma:hidden="true" ma:internalName="MediaServiceSearchProperties" ma:readOnly="true">
-      <xsd:simpleType>
-        <xsd:restriction base="dms:Note"/>
-      </xsd:simpleType>
-    </xsd:element>
-    <xsd:element name="MediaServiceLocation" ma:index="24" nillable="true" ma:displayName="Location" ma:indexed="true" ma:internalName="MediaServiceLocation" ma:readOnly="true">
-      <xsd:simpleType>
-        <xsd:restriction base="dms:Text"/>
-      </xsd:simpleType>
-    </xsd:element>
-    <xsd:element name="ArchivedinObjective" ma:index="25" nillable="true" ma:displayName="Archived in Objective " ma:default="0" ma:format="Dropdown" ma:internalName="ArchivedinObjective">
-      <xsd:simpleType>
-        <xsd:restriction base="dms:Boolean"/>
-      </xsd:simpleType>
-    </xsd:element>
-  </xsd:schema>
-  <xsd:schema xmlns:xsd="http://www.w3.org/2001/XMLSchema" xmlns:xs="http://www.w3.org/2001/XMLSchema" xmlns:dms="http://schemas.microsoft.com/office/2006/documentManagement/types" xmlns:pc="http://schemas.microsoft.com/office/infopath/2007/PartnerControls" targetNamespace="f7e3128a-af52-485e-b08a-df488db80240" elementFormDefault="qualified">
-    <xsd:import namespace="http://schemas.microsoft.com/office/2006/documentManagement/types"/>
-    <xsd:import namespace="http://schemas.microsoft.com/office/infopath/2007/PartnerControls"/>
-    <xsd:element name="SharedWithUsers" ma:index="11" nillable="true" ma:displayName="Shared With" ma:internalName="SharedWithUsers" ma:readOnly="true">
-      <xsd:complexType>
-        <xsd:complexContent>
-          <xsd:extension base="dms:UserMulti">
-            <xsd:sequence>
-              <xsd:element name="UserInfo" minOccurs="0" maxOccurs="unbounded">
-                <xsd:complexType>
-                  <xsd:sequence>
-                    <xsd:element name="DisplayName" type="xsd:string" minOccurs="0"/>
-                    <xsd:element name="AccountId" type="dms:UserId" minOccurs="0" nillable="true"/>
-                    <xsd:element name="AccountType" type="xsd:string" minOccurs="0"/>
-                  </xsd:sequence>
-                </xsd:complexType>
-              </xsd:element>
-            </xsd:sequence>
-          </xsd:extension>
-        </xsd:complexContent>
-      </xsd:complexType>
-    </xsd:element>
-    <xsd:element name="SharedWithDetails" ma:index="12" nillable="true" ma:displayName="Shared With Details" ma:internalName="SharedWithDetails" ma:readOnly="true">
-      <xsd:simpleType>
-        <xsd:restriction base="dms:Note">
-          <xsd:maxLength value="255"/>
-        </xsd:restriction>
-      </xsd:simpleType>
-    </xsd:element>
-    <xsd:element name="TaxCatchAll" ma:index="17" nillable="true" ma:displayName="Taxonomy Catch All Column" ma:hidden="true" ma:list="{e630fb0d-7f99-4387-945d-3366dd01f4e2}" ma:internalName="TaxCatchAll" ma:showField="CatchAllData" ma:web="f7e3128a-af52-485e-b08a-df488db80240">
-      <xsd:complexType>
-        <xsd:complexContent>
-          <xsd:extension base="dms:MultiChoiceLookup">
-            <xsd:sequence>
-              <xsd:element name="Value" type="dms:Lookup" maxOccurs="unbounded" minOccurs="0" nillable="true"/>
-            </xsd:sequence>
-          </xsd:extension>
-        </xsd:complexContent>
-      </xsd:complexType>
-    </xsd:element>
-  </xsd:schema>
-  <xsd:schema xmlns="http://schemas.openxmlformats.org/package/2006/metadata/core-properties" xmlns:xsd="http://www.w3.org/2001/XMLSchema" xmlns:xsi="http://www.w3.org/2001/XMLSchema-instance" xmlns:dc="http://purl.org/dc/elements/1.1/" xmlns:dcterms="http://purl.org/dc/terms/" xmlns:odoc="http://schemas.microsoft.com/internal/obd" targetNamespace="http://schemas.openxmlformats.org/package/2006/metadata/core-properties" elementFormDefault="qualified" attributeFormDefault="unqualified" blockDefault="#all">
-    <xsd:import namespace="http://purl.org/dc/elements/1.1/" schemaLocation="http://dublincore.org/schemas/xmls/qdc/2003/04/02/dc.xsd"/>
-    <xsd:import namespace="http://purl.org/dc/terms/" schemaLocation="http://dublincore.org/schemas/xmls/qdc/2003/04/02/dcterms.xsd"/>
-    <xsd:element name="coreProperties" type="CT_coreProperties"/>
-    <xsd:complexType name="CT_coreProperties">
-      <xsd:all>
-        <xsd:element ref="dc:creator" minOccurs="0" maxOccurs="1"/>
-        <xsd:element ref="dcterms:created" minOccurs="0" maxOccurs="1"/>
-        <xsd:element ref="dc:identifier" minOccurs="0" maxOccurs="1"/>
-        <xsd:element name="contentType" minOccurs="0" maxOccurs="1" type="xsd:string" ma:index="0" ma:displayName="Content Type"/>
-        <xsd:element ref="dc:title" minOccurs="0" maxOccurs="1" ma:index="4" ma:displayName="Title"/>
-        <xsd:element ref="dc:subject" minOccurs="0" maxOccurs="1"/>
-        <xsd:element ref="dc:description" minOccurs="0" maxOccurs="1"/>
-        <xsd:element name="keywords" minOccurs="0" maxOccurs="1" type="xsd:string"/>
-        <xsd:element ref="dc:language" minOccurs="0" maxOccurs="1"/>
-        <xsd:element name="category" minOccurs="0" maxOccurs="1" type="xsd:string"/>
-        <xsd:element name="version" minOccurs="0" maxOccurs="1" type="xsd:string"/>
-        <xsd:element name="revision" minOccurs="0" maxOccurs="1" type="xsd:string">
-          <xsd:annotation>
-            <xsd:documentation>
-                        This value indicates the number of saves or revisions. The application is responsible for updating this value after each revision.
-                    </xsd:documentation>
-          </xsd:annotation>
-        </xsd:element>
-        <xsd:element name="lastModifiedBy" minOccurs="0" maxOccurs="1" type="xsd:string"/>
-        <xsd:element ref="dcterms:modified" minOccurs="0" maxOccurs="1"/>
-        <xsd:element name="contentStatus" minOccurs="0" maxOccurs="1" type="xsd:string"/>
-      </xsd:all>
-    </xsd:complexType>
-  </xsd:schema>
-  <xs:schema xmlns:pc="http://schemas.microsoft.com/office/infopath/2007/PartnerControls" xmlns:xs="http://www.w3.org/2001/XMLSchema" targetNamespace="http://schemas.microsoft.com/office/infopath/2007/PartnerControls" elementFormDefault="qualified" attributeFormDefault="unqualified">
-    <xs:element name="Person">
-      <xs:complexType>
-        <xs:sequence>
-          <xs:element ref="pc:DisplayName" minOccurs="0"/>
-          <xs:element ref="pc:AccountId" minOccurs="0"/>
-          <xs:element ref="pc:AccountType" minOccurs="0"/>
-        </xs:sequence>
-      </xs:complexType>
-    </xs:element>
-    <xs:element name="DisplayName" type="xs:string"/>
-    <xs:element name="AccountId" type="xs:string"/>
-    <xs:element name="AccountType" type="xs:string"/>
-    <xs:element name="BDCAssociatedEntity">
-      <xs:complexType>
-        <xs:sequence>
-          <xs:element ref="pc:BDCEntity" minOccurs="0" maxOccurs="unbounded"/>
-        </xs:sequence>
-        <xs:attribute ref="pc:EntityNamespace"/>
-        <xs:attribute ref="pc:EntityName"/>
-        <xs:attribute ref="pc:SystemInstanceName"/>
-        <xs:attribute ref="pc:AssociationName"/>
-      </xs:complexType>
-    </xs:element>
-    <xs:attribute name="EntityNamespace" type="xs:string"/>
-    <xs:attribute name="EntityName" type="xs:string"/>
-    <xs:attribute name="SystemInstanceName" type="xs:string"/>
-    <xs:attribute name="AssociationName" type="xs:string"/>
-    <xs:element name="BDCEntity">
-      <xs:complexType>
-        <xs:sequence>
-          <xs:element ref="pc:EntityDisplayName" minOccurs="0"/>
-          <xs:element ref="pc:EntityInstanceReference" minOccurs="0"/>
-          <xs:element ref="pc:EntityId1" minOccurs="0"/>
-          <xs:element ref="pc:EntityId2" minOccurs="0"/>
-          <xs:element ref="pc:EntityId3" minOccurs="0"/>
-          <xs:element ref="pc:EntityId4" minOccurs="0"/>
-          <xs:element ref="pc:EntityId5" minOccurs="0"/>
-        </xs:sequence>
-      </xs:complexType>
-    </xs:element>
-    <xs:element name="EntityDisplayName" type="xs:string"/>
-    <xs:element name="EntityInstanceReference" type="xs:string"/>
-    <xs:element name="EntityId1" type="xs:string"/>
-    <xs:element name="EntityId2" type="xs:string"/>
-    <xs:element name="EntityId3" type="xs:string"/>
-    <xs:element name="EntityId4" type="xs:string"/>
-    <xs:element name="EntityId5" type="xs:string"/>
-    <xs:element name="Terms">
-      <xs:complexType>
-        <xs:sequence>
-          <xs:element ref="pc:TermInfo" minOccurs="0" maxOccurs="unbounded"/>
-        </xs:sequence>
-      </xs:complexType>
-    </xs:element>
-    <xs:element name="TermInfo">
-      <xs:complexType>
-        <xs:sequence>
-          <xs:element ref="pc:TermName" minOccurs="0"/>
-          <xs:element ref="pc:TermId" minOccurs="0"/>
-        </xs:sequence>
-      </xs:complexType>
-    </xs:element>
-    <xs:element name="TermName" type="xs:string"/>
-    <xs:element name="TermId" type="xs:string"/>
-  </xs:schema>
-</ct:contentTypeSchema>
-</file>
-
-<file path=customXml/item2.xml><?xml version="1.0" encoding="utf-8"?>
-<?mso-contentType ?>
-<FormTemplates xmlns="http://schemas.microsoft.com/sharepoint/v3/contenttype/forms">
-  <Display>DocumentLibraryForm</Display>
-  <Edit>DocumentLibraryForm</Edit>
-  <New>DocumentLibraryForm</New>
-</FormTemplates>
-</file>
-
-<file path=customXml/item3.xml><?xml version="1.0" encoding="utf-8"?>
-<p:properties xmlns:p="http://schemas.microsoft.com/office/2006/metadata/properties" xmlns:xsi="http://www.w3.org/2001/XMLSchema-instance" xmlns:pc="http://schemas.microsoft.com/office/infopath/2007/PartnerControls">
-  <documentManagement>
-    <ArchivedinObjective xmlns="f0ad2f87-0824-4448-a1eb-e3cf4a630cc0">false</ArchivedinObjective>
-    <lcf76f155ced4ddcb4097134ff3c332f xmlns="f0ad2f87-0824-4448-a1eb-e3cf4a630cc0">
-      <Terms xmlns="http://schemas.microsoft.com/office/infopath/2007/PartnerControls"/>
-    </lcf76f155ced4ddcb4097134ff3c332f>
-    <_ip_UnifiedCompliancePolicyUIAction xmlns="http://schemas.microsoft.com/sharepoint/v3" xsi:nil="true"/>
-    <_ip_UnifiedCompliancePolicyProperties xmlns="http://schemas.microsoft.com/sharepoint/v3" xsi:nil="true"/>
-    <TaxCatchAll xmlns="f7e3128a-af52-485e-b08a-df488db80240" xsi:nil="true"/>
-  </documentManagement>
-</p:properties>
-</file>
-
-<file path=customXml/itemProps1.xml><?xml version="1.0" encoding="utf-8"?>
-<ds:datastoreItem xmlns:ds="http://schemas.openxmlformats.org/officeDocument/2006/customXml" ds:itemID="{E5C004C9-D5BB-40C7-91D8-83D5F6CC45C2}"/>
-</file>
-
-<file path=customXml/itemProps2.xml><?xml version="1.0" encoding="utf-8"?>
-<ds:datastoreItem xmlns:ds="http://schemas.openxmlformats.org/officeDocument/2006/customXml" ds:itemID="{883671D2-AC73-4782-AB1C-713ACF8DDA6D}"/>
-</file>
-
-<file path=customXml/itemProps3.xml><?xml version="1.0" encoding="utf-8"?>
-<ds:datastoreItem xmlns:ds="http://schemas.openxmlformats.org/officeDocument/2006/customXml" ds:itemID="{94F32FA6-1188-4173-8A41-19483E30ABF9}"/>
 </file>
</xml_diff>